<commit_message>
Task 2 readme done
</commit_message>
<xml_diff>
--- a/Task2/Task2_readme.docx
+++ b/Task2/Task2_readme.docx
@@ -2,13 +2,1084 @@
 <file path=word/document.xml><?xml version="1.0" encoding="utf-8"?>
 <w:document xmlns:wpc="http://schemas.microsoft.com/office/word/2010/wordprocessingCanvas" xmlns:mc="http://schemas.openxmlformats.org/markup-compatibility/2006" xmlns:o="urn:schemas-microsoft-com:office:office" xmlns:r="http://schemas.openxmlformats.org/officeDocument/2006/relationships" xmlns:m="http://schemas.openxmlformats.org/officeDocument/2006/math" xmlns:v="urn:schemas-microsoft-com:vml" xmlns:wp14="http://schemas.microsoft.com/office/word/2010/wordprocessingDrawing" xmlns:wp="http://schemas.openxmlformats.org/drawingml/2006/wordprocessingDrawing" xmlns:w10="urn:schemas-microsoft-com:office:word" xmlns:w="http://schemas.openxmlformats.org/wordprocessingml/2006/main" xmlns:w14="http://schemas.microsoft.com/office/word/2010/wordml" xmlns:wpg="http://schemas.microsoft.com/office/word/2010/wordprocessingGroup" xmlns:wpi="http://schemas.microsoft.com/office/word/2010/wordprocessingInk" xmlns:wne="http://schemas.microsoft.com/office/word/2006/wordml" xmlns:wps="http://schemas.microsoft.com/office/word/2010/wordprocessingShape" mc:Ignorable="w14 wp14">
   <w:body>
+    <w:sdt>
+      <w:sdtPr>
+        <w:rPr>
+          <w:rFonts w:asciiTheme="majorHAnsi" w:eastAsiaTheme="majorEastAsia" w:hAnsiTheme="majorHAnsi" w:cstheme="majorBidi"/>
+        </w:rPr>
+        <w:id w:val="1989749968"/>
+        <w:docPartObj>
+          <w:docPartGallery w:val="Cover Pages"/>
+          <w:docPartUnique/>
+        </w:docPartObj>
+      </w:sdtPr>
+      <w:sdtEndPr>
+        <w:rPr>
+          <w:rFonts w:ascii="Arial" w:eastAsiaTheme="minorEastAsia" w:hAnsi="Arial" w:cs="Arial"/>
+          <w:b/>
+          <w:bCs/>
+          <w:sz w:val="24"/>
+          <w:szCs w:val="24"/>
+          <w:lang w:val="en-GB" w:eastAsia="zh-CN"/>
+        </w:rPr>
+      </w:sdtEndPr>
+      <w:sdtContent>
+        <w:tbl>
+          <w:tblPr>
+            <w:tblpPr w:leftFromText="187" w:rightFromText="187" w:horzAnchor="margin" w:tblpXSpec="center" w:tblpY="2881"/>
+            <w:tblW w:w="4000" w:type="pct"/>
+            <w:tblBorders>
+              <w:left w:val="single" w:sz="18" w:space="0" w:color="4F81BD" w:themeColor="accent1"/>
+            </w:tblBorders>
+            <w:tblLook w:val="04A0" w:firstRow="1" w:lastRow="0" w:firstColumn="1" w:lastColumn="0" w:noHBand="0" w:noVBand="1"/>
+          </w:tblPr>
+          <w:tblGrid>
+            <w:gridCol w:w="7405"/>
+          </w:tblGrid>
+          <w:tr>
+            <w:sdt>
+              <w:sdtPr>
+                <w:rPr>
+                  <w:rFonts w:asciiTheme="majorHAnsi" w:eastAsiaTheme="majorEastAsia" w:hAnsiTheme="majorHAnsi" w:cstheme="majorBidi"/>
+                </w:rPr>
+                <w:alias w:val="Company"/>
+                <w:id w:val="13406915"/>
+                <w:placeholder>
+                  <w:docPart w:val="4025546A41214CCD953355A95F846929"/>
+                </w:placeholder>
+                <w:dataBinding w:prefixMappings="xmlns:ns0='http://schemas.openxmlformats.org/officeDocument/2006/extended-properties'" w:xpath="/ns0:Properties[1]/ns0:Company[1]" w:storeItemID="{6668398D-A668-4E3E-A5EB-62B293D839F1}"/>
+                <w:text/>
+              </w:sdtPr>
+              <w:sdtContent>
+                <w:tc>
+                  <w:tcPr>
+                    <w:tcW w:w="7672" w:type="dxa"/>
+                    <w:tcMar>
+                      <w:top w:w="216" w:type="dxa"/>
+                      <w:left w:w="115" w:type="dxa"/>
+                      <w:bottom w:w="216" w:type="dxa"/>
+                      <w:right w:w="115" w:type="dxa"/>
+                    </w:tcMar>
+                  </w:tcPr>
+                  <w:p>
+                    <w:pPr>
+                      <w:pStyle w:val="NoSpacing"/>
+                      <w:rPr>
+                        <w:rFonts w:asciiTheme="majorHAnsi" w:eastAsiaTheme="majorEastAsia" w:hAnsiTheme="majorHAnsi" w:cstheme="majorBidi"/>
+                      </w:rPr>
+                    </w:pPr>
+                    <w:r>
+                      <w:rPr>
+                        <w:rFonts w:asciiTheme="majorHAnsi" w:eastAsiaTheme="majorEastAsia" w:hAnsiTheme="majorHAnsi" w:cstheme="majorBidi"/>
+                        <w:lang w:val="en-GB"/>
+                      </w:rPr>
+                      <w:t>Loughborough University</w:t>
+                    </w:r>
+                  </w:p>
+                </w:tc>
+              </w:sdtContent>
+            </w:sdt>
+          </w:tr>
+          <w:tr>
+            <w:tc>
+              <w:tcPr>
+                <w:tcW w:w="7672" w:type="dxa"/>
+              </w:tcPr>
+              <w:sdt>
+                <w:sdtPr>
+                  <w:rPr>
+                    <w:rFonts w:asciiTheme="majorHAnsi" w:eastAsiaTheme="majorEastAsia" w:hAnsiTheme="majorHAnsi" w:cstheme="majorBidi"/>
+                    <w:color w:val="4F81BD" w:themeColor="accent1"/>
+                    <w:sz w:val="80"/>
+                    <w:szCs w:val="80"/>
+                  </w:rPr>
+                  <w:alias w:val="Title"/>
+                  <w:id w:val="13406919"/>
+                  <w:placeholder>
+                    <w:docPart w:val="87894A1DA7034D798D02259B94D1D7CA"/>
+                  </w:placeholder>
+                  <w:dataBinding w:prefixMappings="xmlns:ns0='http://schemas.openxmlformats.org/package/2006/metadata/core-properties' xmlns:ns1='http://purl.org/dc/elements/1.1/'" w:xpath="/ns0:coreProperties[1]/ns1:title[1]" w:storeItemID="{6C3C8BC8-F283-45AE-878A-BAB7291924A1}"/>
+                  <w:text/>
+                </w:sdtPr>
+                <w:sdtContent>
+                  <w:p>
+                    <w:pPr>
+                      <w:pStyle w:val="NoSpacing"/>
+                      <w:rPr>
+                        <w:rFonts w:asciiTheme="majorHAnsi" w:eastAsiaTheme="majorEastAsia" w:hAnsiTheme="majorHAnsi" w:cstheme="majorBidi"/>
+                        <w:color w:val="4F81BD" w:themeColor="accent1"/>
+                        <w:sz w:val="80"/>
+                        <w:szCs w:val="80"/>
+                      </w:rPr>
+                    </w:pPr>
+                    <w:r>
+                      <w:rPr>
+                        <w:rFonts w:asciiTheme="majorHAnsi" w:eastAsiaTheme="majorEastAsia" w:hAnsiTheme="majorHAnsi" w:cstheme="majorBidi"/>
+                        <w:color w:val="4F81BD" w:themeColor="accent1"/>
+                        <w:sz w:val="80"/>
+                        <w:szCs w:val="80"/>
+                      </w:rPr>
+                      <w:t>Task 2 User Guide</w:t>
+                    </w:r>
+                  </w:p>
+                </w:sdtContent>
+              </w:sdt>
+            </w:tc>
+          </w:tr>
+          <w:tr>
+            <w:tc>
+              <w:tcPr>
+                <w:tcW w:w="7672" w:type="dxa"/>
+                <w:tcMar>
+                  <w:top w:w="216" w:type="dxa"/>
+                  <w:left w:w="115" w:type="dxa"/>
+                  <w:bottom w:w="216" w:type="dxa"/>
+                  <w:right w:w="115" w:type="dxa"/>
+                </w:tcMar>
+              </w:tcPr>
+              <w:p>
+                <w:pPr>
+                  <w:pStyle w:val="NoSpacing"/>
+                  <w:rPr>
+                    <w:rFonts w:asciiTheme="majorHAnsi" w:eastAsiaTheme="majorEastAsia" w:hAnsiTheme="majorHAnsi" w:cstheme="majorBidi"/>
+                  </w:rPr>
+                </w:pPr>
+              </w:p>
+            </w:tc>
+          </w:tr>
+        </w:tbl>
+        <w:p/>
+        <w:p/>
+        <w:tbl>
+          <w:tblPr>
+            <w:tblpPr w:leftFromText="187" w:rightFromText="187" w:horzAnchor="margin" w:tblpXSpec="center" w:tblpYSpec="bottom"/>
+            <w:tblW w:w="4000" w:type="pct"/>
+            <w:tblLook w:val="04A0" w:firstRow="1" w:lastRow="0" w:firstColumn="1" w:lastColumn="0" w:noHBand="0" w:noVBand="1"/>
+          </w:tblPr>
+          <w:tblGrid>
+            <w:gridCol w:w="7405"/>
+          </w:tblGrid>
+          <w:tr>
+            <w:tc>
+              <w:tcPr>
+                <w:tcW w:w="7672" w:type="dxa"/>
+                <w:tcMar>
+                  <w:top w:w="216" w:type="dxa"/>
+                  <w:left w:w="115" w:type="dxa"/>
+                  <w:bottom w:w="216" w:type="dxa"/>
+                  <w:right w:w="115" w:type="dxa"/>
+                </w:tcMar>
+              </w:tcPr>
+              <w:p>
+                <w:pPr>
+                  <w:pStyle w:val="NoSpacing"/>
+                  <w:rPr>
+                    <w:color w:val="4F81BD" w:themeColor="accent1"/>
+                  </w:rPr>
+                </w:pPr>
+                <w:r>
+                  <w:rPr>
+                    <w:color w:val="4F81BD" w:themeColor="accent1"/>
+                    <w:lang w:val="en-GB"/>
+                  </w:rPr>
+                  <w:t xml:space="preserve">Joshua Smith B221322, Igor </w:t>
+                </w:r>
+                <w:proofErr w:type="spellStart"/>
+                <w:r>
+                  <w:rPr>
+                    <w:color w:val="4F81BD" w:themeColor="accent1"/>
+                    <w:lang w:val="en-GB"/>
+                  </w:rPr>
+                  <w:t>Spirin</w:t>
+                </w:r>
+                <w:proofErr w:type="spellEnd"/>
+                <w:r>
+                  <w:rPr>
+                    <w:color w:val="4F81BD" w:themeColor="accent1"/>
+                    <w:lang w:val="en-GB"/>
+                  </w:rPr>
+                  <w:t xml:space="preserve"> B020777</w:t>
+                </w:r>
+              </w:p>
+              <w:p>
+                <w:pPr>
+                  <w:pStyle w:val="NoSpacing"/>
+                  <w:rPr>
+                    <w:color w:val="4F81BD" w:themeColor="accent1"/>
+                  </w:rPr>
+                </w:pPr>
+                <w:r>
+                  <w:rPr>
+                    <w:color w:val="4F81BD" w:themeColor="accent1"/>
+                  </w:rPr>
+                  <w:t>3/7/2017</w:t>
+                </w:r>
+                <w:sdt>
+                  <w:sdtPr>
+                    <w:rPr>
+                      <w:color w:val="4F81BD" w:themeColor="accent1"/>
+                    </w:rPr>
+                    <w:alias w:val="Date"/>
+                    <w:id w:val="13406932"/>
+                    <w:placeholder>
+                      <w:docPart w:val="7A022AC36961482CA801415EF93BC288"/>
+                    </w:placeholder>
+                    <w:showingPlcHdr/>
+                    <w:dataBinding w:prefixMappings="xmlns:ns0='http://schemas.microsoft.com/office/2006/coverPageProps'" w:xpath="/ns0:CoverPageProperties[1]/ns0:PublishDate[1]" w:storeItemID="{55AF091B-3C7A-41E3-B477-F2FDAA23CFDA}"/>
+                    <w:date>
+                      <w:lid w:val="en-US"/>
+                      <w:storeMappedDataAs w:val="dateTime"/>
+                      <w:calendar w:val="gregorian"/>
+                    </w:date>
+                  </w:sdtPr>
+                  <w:sdtEndPr/>
+                  <w:sdtContent>
+                    <w:r>
+                      <w:rPr>
+                        <w:color w:val="4F81BD" w:themeColor="accent1"/>
+                      </w:rPr>
+                      <w:t>[Pick the date]</w:t>
+                    </w:r>
+                  </w:sdtContent>
+                </w:sdt>
+              </w:p>
+            </w:tc>
+          </w:tr>
+        </w:tbl>
+        <w:p/>
+        <w:p>
+          <w:r>
+            <w:rPr>
+              <w:b/>
+              <w:bCs/>
+            </w:rPr>
+            <w:br w:type="page"/>
+          </w:r>
+        </w:p>
+      </w:sdtContent>
+    </w:sdt>
+    <w:p/>
+    <w:p/>
+    <w:p/>
+    <w:p/>
+    <w:sdt>
+      <w:sdtPr>
+        <w:id w:val="335971413"/>
+        <w:docPartObj>
+          <w:docPartGallery w:val="Table of Contents"/>
+          <w:docPartUnique/>
+        </w:docPartObj>
+      </w:sdtPr>
+      <w:sdtEndPr>
+        <w:rPr>
+          <w:rFonts w:ascii="Arial" w:eastAsiaTheme="minorEastAsia" w:hAnsi="Arial" w:cs="Arial"/>
+          <w:noProof/>
+          <w:color w:val="auto"/>
+          <w:sz w:val="24"/>
+          <w:szCs w:val="24"/>
+          <w:lang w:val="en-GB" w:eastAsia="zh-CN"/>
+        </w:rPr>
+      </w:sdtEndPr>
+      <w:sdtContent>
+        <w:p>
+          <w:pPr>
+            <w:pStyle w:val="TOCHeading"/>
+          </w:pPr>
+          <w:r>
+            <w:t>Contents</w:t>
+          </w:r>
+        </w:p>
+        <w:p>
+          <w:pPr>
+            <w:pStyle w:val="TOC1"/>
+            <w:tabs>
+              <w:tab w:val="right" w:leader="dot" w:pos="9016"/>
+            </w:tabs>
+            <w:rPr>
+              <w:noProof/>
+            </w:rPr>
+          </w:pPr>
+          <w:r>
+            <w:fldChar w:fldCharType="begin"/>
+          </w:r>
+          <w:r>
+            <w:instrText xml:space="preserve"> TOC \o "1-3" \h \z \u </w:instrText>
+          </w:r>
+          <w:r>
+            <w:fldChar w:fldCharType="separate"/>
+          </w:r>
+          <w:hyperlink w:anchor="_Toc476930587" w:history="1">
+            <w:r>
+              <w:rPr>
+                <w:rStyle w:val="Hyperlink"/>
+                <w:noProof/>
+              </w:rPr>
+              <w:t>How to build</w:t>
+            </w:r>
+            <w:r>
+              <w:rPr>
+                <w:noProof/>
+                <w:webHidden/>
+              </w:rPr>
+              <w:tab/>
+            </w:r>
+            <w:r>
+              <w:rPr>
+                <w:noProof/>
+                <w:webHidden/>
+              </w:rPr>
+              <w:fldChar w:fldCharType="begin"/>
+            </w:r>
+            <w:r>
+              <w:rPr>
+                <w:noProof/>
+                <w:webHidden/>
+              </w:rPr>
+              <w:instrText xml:space="preserve"> PAGEREF _Toc476930587 \h </w:instrText>
+            </w:r>
+            <w:r>
+              <w:rPr>
+                <w:noProof/>
+                <w:webHidden/>
+              </w:rPr>
+            </w:r>
+            <w:r>
+              <w:rPr>
+                <w:noProof/>
+                <w:webHidden/>
+              </w:rPr>
+              <w:fldChar w:fldCharType="separate"/>
+            </w:r>
+            <w:r>
+              <w:rPr>
+                <w:noProof/>
+                <w:webHidden/>
+              </w:rPr>
+              <w:t>2</w:t>
+            </w:r>
+            <w:r>
+              <w:rPr>
+                <w:noProof/>
+                <w:webHidden/>
+              </w:rPr>
+              <w:fldChar w:fldCharType="end"/>
+            </w:r>
+          </w:hyperlink>
+        </w:p>
+        <w:p>
+          <w:pPr>
+            <w:pStyle w:val="TOC1"/>
+            <w:tabs>
+              <w:tab w:val="right" w:leader="dot" w:pos="9016"/>
+            </w:tabs>
+            <w:rPr>
+              <w:noProof/>
+            </w:rPr>
+          </w:pPr>
+          <w:hyperlink w:anchor="_Toc476930588" w:history="1">
+            <w:r>
+              <w:rPr>
+                <w:rStyle w:val="Hyperlink"/>
+                <w:noProof/>
+              </w:rPr>
+              <w:t>Interaction</w:t>
+            </w:r>
+            <w:r>
+              <w:rPr>
+                <w:noProof/>
+                <w:webHidden/>
+              </w:rPr>
+              <w:tab/>
+            </w:r>
+            <w:r>
+              <w:rPr>
+                <w:noProof/>
+                <w:webHidden/>
+              </w:rPr>
+              <w:fldChar w:fldCharType="begin"/>
+            </w:r>
+            <w:r>
+              <w:rPr>
+                <w:noProof/>
+                <w:webHidden/>
+              </w:rPr>
+              <w:instrText xml:space="preserve"> PAGEREF _Toc476930588 \h </w:instrText>
+            </w:r>
+            <w:r>
+              <w:rPr>
+                <w:noProof/>
+                <w:webHidden/>
+              </w:rPr>
+            </w:r>
+            <w:r>
+              <w:rPr>
+                <w:noProof/>
+                <w:webHidden/>
+              </w:rPr>
+              <w:fldChar w:fldCharType="separate"/>
+            </w:r>
+            <w:r>
+              <w:rPr>
+                <w:noProof/>
+                <w:webHidden/>
+              </w:rPr>
+              <w:t>3</w:t>
+            </w:r>
+            <w:r>
+              <w:rPr>
+                <w:noProof/>
+                <w:webHidden/>
+              </w:rPr>
+              <w:fldChar w:fldCharType="end"/>
+            </w:r>
+          </w:hyperlink>
+        </w:p>
+        <w:p>
+          <w:pPr>
+            <w:pStyle w:val="TOC2"/>
+            <w:tabs>
+              <w:tab w:val="right" w:leader="dot" w:pos="9016"/>
+            </w:tabs>
+            <w:rPr>
+              <w:noProof/>
+            </w:rPr>
+          </w:pPr>
+          <w:hyperlink w:anchor="_Toc476930589" w:history="1">
+            <w:r>
+              <w:rPr>
+                <w:rStyle w:val="Hyperlink"/>
+                <w:noProof/>
+              </w:rPr>
+              <w:t>Definitions that can be changed</w:t>
+            </w:r>
+            <w:r>
+              <w:rPr>
+                <w:noProof/>
+                <w:webHidden/>
+              </w:rPr>
+              <w:tab/>
+            </w:r>
+            <w:r>
+              <w:rPr>
+                <w:noProof/>
+                <w:webHidden/>
+              </w:rPr>
+              <w:fldChar w:fldCharType="begin"/>
+            </w:r>
+            <w:r>
+              <w:rPr>
+                <w:noProof/>
+                <w:webHidden/>
+              </w:rPr>
+              <w:instrText xml:space="preserve"> PAGEREF _Toc476930589 \h </w:instrText>
+            </w:r>
+            <w:r>
+              <w:rPr>
+                <w:noProof/>
+                <w:webHidden/>
+              </w:rPr>
+            </w:r>
+            <w:r>
+              <w:rPr>
+                <w:noProof/>
+                <w:webHidden/>
+              </w:rPr>
+              <w:fldChar w:fldCharType="separate"/>
+            </w:r>
+            <w:r>
+              <w:rPr>
+                <w:noProof/>
+                <w:webHidden/>
+              </w:rPr>
+              <w:t>3</w:t>
+            </w:r>
+            <w:r>
+              <w:rPr>
+                <w:noProof/>
+                <w:webHidden/>
+              </w:rPr>
+              <w:fldChar w:fldCharType="end"/>
+            </w:r>
+          </w:hyperlink>
+        </w:p>
+        <w:p>
+          <w:pPr>
+            <w:pStyle w:val="TOC3"/>
+            <w:tabs>
+              <w:tab w:val="right" w:leader="dot" w:pos="9016"/>
+            </w:tabs>
+            <w:rPr>
+              <w:noProof/>
+            </w:rPr>
+          </w:pPr>
+          <w:hyperlink w:anchor="_Toc476930590" w:history="1">
+            <w:r>
+              <w:rPr>
+                <w:rStyle w:val="Hyperlink"/>
+                <w:noProof/>
+              </w:rPr>
+              <w:t>Number of samples generated</w:t>
+            </w:r>
+            <w:r>
+              <w:rPr>
+                <w:noProof/>
+                <w:webHidden/>
+              </w:rPr>
+              <w:tab/>
+            </w:r>
+            <w:r>
+              <w:rPr>
+                <w:noProof/>
+                <w:webHidden/>
+              </w:rPr>
+              <w:fldChar w:fldCharType="begin"/>
+            </w:r>
+            <w:r>
+              <w:rPr>
+                <w:noProof/>
+                <w:webHidden/>
+              </w:rPr>
+              <w:instrText xml:space="preserve"> PAGEREF _Toc476930590 \h </w:instrText>
+            </w:r>
+            <w:r>
+              <w:rPr>
+                <w:noProof/>
+                <w:webHidden/>
+              </w:rPr>
+            </w:r>
+            <w:r>
+              <w:rPr>
+                <w:noProof/>
+                <w:webHidden/>
+              </w:rPr>
+              <w:fldChar w:fldCharType="separate"/>
+            </w:r>
+            <w:r>
+              <w:rPr>
+                <w:noProof/>
+                <w:webHidden/>
+              </w:rPr>
+              <w:t>3</w:t>
+            </w:r>
+            <w:r>
+              <w:rPr>
+                <w:noProof/>
+                <w:webHidden/>
+              </w:rPr>
+              <w:fldChar w:fldCharType="end"/>
+            </w:r>
+          </w:hyperlink>
+        </w:p>
+        <w:p>
+          <w:pPr>
+            <w:pStyle w:val="TOC3"/>
+            <w:tabs>
+              <w:tab w:val="right" w:leader="dot" w:pos="9016"/>
+            </w:tabs>
+            <w:rPr>
+              <w:noProof/>
+            </w:rPr>
+          </w:pPr>
+          <w:hyperlink w:anchor="_Toc476930591" w:history="1">
+            <w:r>
+              <w:rPr>
+                <w:rStyle w:val="Hyperlink"/>
+                <w:noProof/>
+              </w:rPr>
+              <w:t>Length of buffers</w:t>
+            </w:r>
+            <w:r>
+              <w:rPr>
+                <w:noProof/>
+                <w:webHidden/>
+              </w:rPr>
+              <w:tab/>
+            </w:r>
+            <w:r>
+              <w:rPr>
+                <w:noProof/>
+                <w:webHidden/>
+              </w:rPr>
+              <w:fldChar w:fldCharType="begin"/>
+            </w:r>
+            <w:r>
+              <w:rPr>
+                <w:noProof/>
+                <w:webHidden/>
+              </w:rPr>
+              <w:instrText xml:space="preserve"> PAGEREF _Toc476930591 \h </w:instrText>
+            </w:r>
+            <w:r>
+              <w:rPr>
+                <w:noProof/>
+                <w:webHidden/>
+              </w:rPr>
+            </w:r>
+            <w:r>
+              <w:rPr>
+                <w:noProof/>
+                <w:webHidden/>
+              </w:rPr>
+              <w:fldChar w:fldCharType="separate"/>
+            </w:r>
+            <w:r>
+              <w:rPr>
+                <w:noProof/>
+                <w:webHidden/>
+              </w:rPr>
+              <w:t>3</w:t>
+            </w:r>
+            <w:r>
+              <w:rPr>
+                <w:noProof/>
+                <w:webHidden/>
+              </w:rPr>
+              <w:fldChar w:fldCharType="end"/>
+            </w:r>
+          </w:hyperlink>
+        </w:p>
+        <w:p>
+          <w:pPr>
+            <w:pStyle w:val="TOC3"/>
+            <w:tabs>
+              <w:tab w:val="right" w:leader="dot" w:pos="9016"/>
+            </w:tabs>
+            <w:rPr>
+              <w:noProof/>
+            </w:rPr>
+          </w:pPr>
+          <w:hyperlink w:anchor="_Toc476930592" w:history="1">
+            <w:r>
+              <w:rPr>
+                <w:rStyle w:val="Hyperlink"/>
+                <w:noProof/>
+              </w:rPr>
+              <w:t>Length of filter</w:t>
+            </w:r>
+            <w:r>
+              <w:rPr>
+                <w:noProof/>
+                <w:webHidden/>
+              </w:rPr>
+              <w:tab/>
+            </w:r>
+            <w:r>
+              <w:rPr>
+                <w:noProof/>
+                <w:webHidden/>
+              </w:rPr>
+              <w:fldChar w:fldCharType="begin"/>
+            </w:r>
+            <w:r>
+              <w:rPr>
+                <w:noProof/>
+                <w:webHidden/>
+              </w:rPr>
+              <w:instrText xml:space="preserve"> PAGEREF _Toc476930592 \h </w:instrText>
+            </w:r>
+            <w:r>
+              <w:rPr>
+                <w:noProof/>
+                <w:webHidden/>
+              </w:rPr>
+            </w:r>
+            <w:r>
+              <w:rPr>
+                <w:noProof/>
+                <w:webHidden/>
+              </w:rPr>
+              <w:fldChar w:fldCharType="separate"/>
+            </w:r>
+            <w:r>
+              <w:rPr>
+                <w:noProof/>
+                <w:webHidden/>
+              </w:rPr>
+              <w:t>3</w:t>
+            </w:r>
+            <w:r>
+              <w:rPr>
+                <w:noProof/>
+                <w:webHidden/>
+              </w:rPr>
+              <w:fldChar w:fldCharType="end"/>
+            </w:r>
+          </w:hyperlink>
+        </w:p>
+        <w:p>
+          <w:pPr>
+            <w:pStyle w:val="TOC3"/>
+            <w:tabs>
+              <w:tab w:val="right" w:leader="dot" w:pos="9016"/>
+            </w:tabs>
+            <w:rPr>
+              <w:noProof/>
+            </w:rPr>
+          </w:pPr>
+          <w:hyperlink w:anchor="_Toc476930593" w:history="1">
+            <w:r>
+              <w:rPr>
+                <w:rStyle w:val="Hyperlink"/>
+                <w:noProof/>
+              </w:rPr>
+              <w:t>Filter values</w:t>
+            </w:r>
+            <w:r>
+              <w:rPr>
+                <w:noProof/>
+                <w:webHidden/>
+              </w:rPr>
+              <w:tab/>
+            </w:r>
+            <w:r>
+              <w:rPr>
+                <w:noProof/>
+                <w:webHidden/>
+              </w:rPr>
+              <w:fldChar w:fldCharType="begin"/>
+            </w:r>
+            <w:r>
+              <w:rPr>
+                <w:noProof/>
+                <w:webHidden/>
+              </w:rPr>
+              <w:instrText xml:space="preserve"> PAGEREF _Toc476930593 \h </w:instrText>
+            </w:r>
+            <w:r>
+              <w:rPr>
+                <w:noProof/>
+                <w:webHidden/>
+              </w:rPr>
+            </w:r>
+            <w:r>
+              <w:rPr>
+                <w:noProof/>
+                <w:webHidden/>
+              </w:rPr>
+              <w:fldChar w:fldCharType="separate"/>
+            </w:r>
+            <w:r>
+              <w:rPr>
+                <w:noProof/>
+                <w:webHidden/>
+              </w:rPr>
+              <w:t>3</w:t>
+            </w:r>
+            <w:r>
+              <w:rPr>
+                <w:noProof/>
+                <w:webHidden/>
+              </w:rPr>
+              <w:fldChar w:fldCharType="end"/>
+            </w:r>
+          </w:hyperlink>
+        </w:p>
+        <w:p>
+          <w:pPr>
+            <w:pStyle w:val="TOC3"/>
+            <w:tabs>
+              <w:tab w:val="right" w:leader="dot" w:pos="9016"/>
+            </w:tabs>
+            <w:rPr>
+              <w:noProof/>
+            </w:rPr>
+          </w:pPr>
+          <w:hyperlink w:anchor="_Toc476930594" w:history="1">
+            <w:r>
+              <w:rPr>
+                <w:rStyle w:val="Hyperlink"/>
+                <w:noProof/>
+              </w:rPr>
+              <w:t>Number of values in mean and variance calculation</w:t>
+            </w:r>
+            <w:r>
+              <w:rPr>
+                <w:noProof/>
+                <w:webHidden/>
+              </w:rPr>
+              <w:tab/>
+            </w:r>
+            <w:r>
+              <w:rPr>
+                <w:noProof/>
+                <w:webHidden/>
+              </w:rPr>
+              <w:fldChar w:fldCharType="begin"/>
+            </w:r>
+            <w:r>
+              <w:rPr>
+                <w:noProof/>
+                <w:webHidden/>
+              </w:rPr>
+              <w:instrText xml:space="preserve"> PAGEREF _Toc476930594 \h </w:instrText>
+            </w:r>
+            <w:r>
+              <w:rPr>
+                <w:noProof/>
+                <w:webHidden/>
+              </w:rPr>
+            </w:r>
+            <w:r>
+              <w:rPr>
+                <w:noProof/>
+                <w:webHidden/>
+              </w:rPr>
+              <w:fldChar w:fldCharType="separate"/>
+            </w:r>
+            <w:r>
+              <w:rPr>
+                <w:noProof/>
+                <w:webHidden/>
+              </w:rPr>
+              <w:t>3</w:t>
+            </w:r>
+            <w:r>
+              <w:rPr>
+                <w:noProof/>
+                <w:webHidden/>
+              </w:rPr>
+              <w:fldChar w:fldCharType="end"/>
+            </w:r>
+          </w:hyperlink>
+        </w:p>
+        <w:p>
+          <w:pPr>
+            <w:pStyle w:val="TOC2"/>
+            <w:tabs>
+              <w:tab w:val="right" w:leader="dot" w:pos="9016"/>
+            </w:tabs>
+            <w:rPr>
+              <w:noProof/>
+            </w:rPr>
+          </w:pPr>
+          <w:hyperlink w:anchor="_Toc476930595" w:history="1">
+            <w:r>
+              <w:rPr>
+                <w:rStyle w:val="Hyperlink"/>
+                <w:noProof/>
+              </w:rPr>
+              <w:t>Task Indication LEDs</w:t>
+            </w:r>
+            <w:r>
+              <w:rPr>
+                <w:noProof/>
+                <w:webHidden/>
+              </w:rPr>
+              <w:tab/>
+            </w:r>
+            <w:r>
+              <w:rPr>
+                <w:noProof/>
+                <w:webHidden/>
+              </w:rPr>
+              <w:fldChar w:fldCharType="begin"/>
+            </w:r>
+            <w:r>
+              <w:rPr>
+                <w:noProof/>
+                <w:webHidden/>
+              </w:rPr>
+              <w:instrText xml:space="preserve"> PAGEREF _Toc476930595 \h </w:instrText>
+            </w:r>
+            <w:r>
+              <w:rPr>
+                <w:noProof/>
+                <w:webHidden/>
+              </w:rPr>
+            </w:r>
+            <w:r>
+              <w:rPr>
+                <w:noProof/>
+                <w:webHidden/>
+              </w:rPr>
+              <w:fldChar w:fldCharType="separate"/>
+            </w:r>
+            <w:r>
+              <w:rPr>
+                <w:noProof/>
+                <w:webHidden/>
+              </w:rPr>
+              <w:t>4</w:t>
+            </w:r>
+            <w:r>
+              <w:rPr>
+                <w:noProof/>
+                <w:webHidden/>
+              </w:rPr>
+              <w:fldChar w:fldCharType="end"/>
+            </w:r>
+          </w:hyperlink>
+        </w:p>
+        <w:p>
+          <w:pPr>
+            <w:pStyle w:val="TOC2"/>
+            <w:tabs>
+              <w:tab w:val="right" w:leader="dot" w:pos="9016"/>
+            </w:tabs>
+            <w:rPr>
+              <w:noProof/>
+            </w:rPr>
+          </w:pPr>
+          <w:hyperlink w:anchor="_Toc476930596" w:history="1">
+            <w:r>
+              <w:rPr>
+                <w:rStyle w:val="Hyperlink"/>
+                <w:noProof/>
+              </w:rPr>
+              <w:t>User button LEDs</w:t>
+            </w:r>
+            <w:r>
+              <w:rPr>
+                <w:noProof/>
+                <w:webHidden/>
+              </w:rPr>
+              <w:tab/>
+            </w:r>
+            <w:r>
+              <w:rPr>
+                <w:noProof/>
+                <w:webHidden/>
+              </w:rPr>
+              <w:fldChar w:fldCharType="begin"/>
+            </w:r>
+            <w:r>
+              <w:rPr>
+                <w:noProof/>
+                <w:webHidden/>
+              </w:rPr>
+              <w:instrText xml:space="preserve"> PAGEREF _Toc476930596 \h </w:instrText>
+            </w:r>
+            <w:r>
+              <w:rPr>
+                <w:noProof/>
+                <w:webHidden/>
+              </w:rPr>
+            </w:r>
+            <w:r>
+              <w:rPr>
+                <w:noProof/>
+                <w:webHidden/>
+              </w:rPr>
+              <w:fldChar w:fldCharType="separate"/>
+            </w:r>
+            <w:r>
+              <w:rPr>
+                <w:noProof/>
+                <w:webHidden/>
+              </w:rPr>
+              <w:t>4</w:t>
+            </w:r>
+            <w:r>
+              <w:rPr>
+                <w:noProof/>
+                <w:webHidden/>
+              </w:rPr>
+              <w:fldChar w:fldCharType="end"/>
+            </w:r>
+          </w:hyperlink>
+        </w:p>
+        <w:p>
+          <w:pPr>
+            <w:pStyle w:val="TOC1"/>
+            <w:tabs>
+              <w:tab w:val="right" w:leader="dot" w:pos="9016"/>
+            </w:tabs>
+            <w:rPr>
+              <w:noProof/>
+            </w:rPr>
+          </w:pPr>
+          <w:hyperlink w:anchor="_Toc476930597" w:history="1">
+            <w:r>
+              <w:rPr>
+                <w:rStyle w:val="Hyperlink"/>
+                <w:noProof/>
+              </w:rPr>
+              <w:t>Getting the output</w:t>
+            </w:r>
+            <w:r>
+              <w:rPr>
+                <w:noProof/>
+                <w:webHidden/>
+              </w:rPr>
+              <w:tab/>
+            </w:r>
+            <w:r>
+              <w:rPr>
+                <w:noProof/>
+                <w:webHidden/>
+              </w:rPr>
+              <w:fldChar w:fldCharType="begin"/>
+            </w:r>
+            <w:r>
+              <w:rPr>
+                <w:noProof/>
+                <w:webHidden/>
+              </w:rPr>
+              <w:instrText xml:space="preserve"> PAGEREF _Toc476930597 \h </w:instrText>
+            </w:r>
+            <w:r>
+              <w:rPr>
+                <w:noProof/>
+                <w:webHidden/>
+              </w:rPr>
+            </w:r>
+            <w:r>
+              <w:rPr>
+                <w:noProof/>
+                <w:webHidden/>
+              </w:rPr>
+              <w:fldChar w:fldCharType="separate"/>
+            </w:r>
+            <w:r>
+              <w:rPr>
+                <w:noProof/>
+                <w:webHidden/>
+              </w:rPr>
+              <w:t>4</w:t>
+            </w:r>
+            <w:r>
+              <w:rPr>
+                <w:noProof/>
+                <w:webHidden/>
+              </w:rPr>
+              <w:fldChar w:fldCharType="end"/>
+            </w:r>
+          </w:hyperlink>
+        </w:p>
+        <w:p>
+          <w:r>
+            <w:rPr>
+              <w:b/>
+              <w:bCs/>
+              <w:noProof/>
+            </w:rPr>
+            <w:fldChar w:fldCharType="end"/>
+          </w:r>
+        </w:p>
+      </w:sdtContent>
+    </w:sdt>
+    <w:p/>
+    <w:p/>
+    <w:p/>
+    <w:p/>
+    <w:p/>
+    <w:p/>
+    <w:p/>
+    <w:p/>
+    <w:p/>
+    <w:p/>
+    <w:p/>
+    <w:p/>
     <w:p>
       <w:pPr>
         <w:pStyle w:val="Heading1"/>
       </w:pPr>
-      <w:r>
+      <w:bookmarkStart w:id="0" w:name="_Toc476930587"/>
+      <w:r>
+        <w:lastRenderedPageBreak/>
         <w:t>How to build</w:t>
       </w:r>
+      <w:bookmarkEnd w:id="0"/>
     </w:p>
     <w:p>
       <w:pPr>
@@ -17,21 +1088,35 @@
           <w:ilvl w:val="0"/>
           <w:numId w:val="3"/>
         </w:numPr>
+        <w:spacing w:after="0"/>
         <w:rPr>
           <w:u w:val="single"/>
         </w:rPr>
       </w:pPr>
       <w:r>
-        <w:t>Download task2.zip</w:t>
-      </w:r>
-    </w:p>
-    <w:p>
-      <w:pPr>
-        <w:pStyle w:val="ListParagraph"/>
-        <w:rPr>
-          <w:u w:val="single"/>
-        </w:rPr>
-      </w:pPr>
+        <w:t xml:space="preserve">Download </w:t>
+      </w:r>
+      <w:r>
+        <w:rPr>
+          <w:b/>
+          <w:bCs/>
+        </w:rPr>
+        <w:t>‘</w:t>
+      </w:r>
+      <w:r>
+        <w:rPr>
+          <w:b/>
+          <w:bCs/>
+        </w:rPr>
+        <w:t>task2.zip</w:t>
+      </w:r>
+      <w:r>
+        <w:rPr>
+          <w:b/>
+          <w:bCs/>
+        </w:rPr>
+        <w:t>’</w:t>
+      </w:r>
     </w:p>
     <w:p>
       <w:pPr>
@@ -40,6 +1125,7 @@
           <w:ilvl w:val="0"/>
           <w:numId w:val="3"/>
         </w:numPr>
+        <w:spacing w:after="0"/>
         <w:rPr>
           <w:u w:val="single"/>
         </w:rPr>
@@ -47,145 +1133,6 @@
       <w:r>
         <w:t>Extract the contents</w:t>
       </w:r>
-    </w:p>
-    <w:p>
-      <w:pPr>
-        <w:pStyle w:val="ListParagraph"/>
-        <w:rPr>
-          <w:u w:val="single"/>
-        </w:rPr>
-      </w:pPr>
-      <w:r>
-        <w:rPr>
-          <w:noProof/>
-        </w:rPr>
-        <mc:AlternateContent>
-          <mc:Choice Requires="wps">
-            <w:drawing>
-              <wp:anchor distT="0" distB="0" distL="114300" distR="114300" simplePos="0" relativeHeight="251659264" behindDoc="0" locked="0" layoutInCell="1" allowOverlap="1">
-                <wp:simplePos x="0" y="0"/>
-                <wp:positionH relativeFrom="column">
-                  <wp:posOffset>2380335</wp:posOffset>
-                </wp:positionH>
-                <wp:positionV relativeFrom="paragraph">
-                  <wp:posOffset>1475968</wp:posOffset>
-                </wp:positionV>
-                <wp:extent cx="438150" cy="95250"/>
-                <wp:effectExtent l="0" t="0" r="19050" b="19050"/>
-                <wp:wrapNone/>
-                <wp:docPr id="3" name="Oval 3"/>
-                <wp:cNvGraphicFramePr/>
-                <a:graphic xmlns:a="http://schemas.openxmlformats.org/drawingml/2006/main">
-                  <a:graphicData uri="http://schemas.microsoft.com/office/word/2010/wordprocessingShape">
-                    <wps:wsp>
-                      <wps:cNvSpPr/>
-                      <wps:spPr>
-                        <a:xfrm>
-                          <a:off x="0" y="0"/>
-                          <a:ext cx="438150" cy="95250"/>
-                        </a:xfrm>
-                        <a:prstGeom prst="ellipse">
-                          <a:avLst/>
-                        </a:prstGeom>
-                        <a:noFill/>
-                        <a:ln>
-                          <a:solidFill>
-                            <a:schemeClr val="accent2"/>
-                          </a:solidFill>
-                        </a:ln>
-                      </wps:spPr>
-                      <wps:style>
-                        <a:lnRef idx="2">
-                          <a:schemeClr val="accent1">
-                            <a:shade val="50000"/>
-                          </a:schemeClr>
-                        </a:lnRef>
-                        <a:fillRef idx="1">
-                          <a:schemeClr val="accent1"/>
-                        </a:fillRef>
-                        <a:effectRef idx="0">
-                          <a:schemeClr val="accent1"/>
-                        </a:effectRef>
-                        <a:fontRef idx="minor">
-                          <a:schemeClr val="lt1"/>
-                        </a:fontRef>
-                      </wps:style>
-                      <wps:bodyPr rot="0" spcFirstLastPara="0" vertOverflow="overflow" horzOverflow="overflow" vert="horz" wrap="square" lIns="91440" tIns="45720" rIns="91440" bIns="45720" numCol="1" spcCol="0" rtlCol="0" fromWordArt="0" anchor="ctr" anchorCtr="0" forceAA="0" compatLnSpc="1">
-                        <a:prstTxWarp prst="textNoShape">
-                          <a:avLst/>
-                        </a:prstTxWarp>
-                        <a:noAutofit/>
-                      </wps:bodyPr>
-                    </wps:wsp>
-                  </a:graphicData>
-                </a:graphic>
-              </wp:anchor>
-            </w:drawing>
-          </mc:Choice>
-          <mc:Fallback>
-            <w:pict>
-              <v:oval id="Oval 3" o:spid="_x0000_s1026" style="position:absolute;margin-left:187.45pt;margin-top:116.2pt;width:34.5pt;height:7.5pt;z-index:251659264;visibility:visible;mso-wrap-style:square;mso-wrap-distance-left:9pt;mso-wrap-distance-top:0;mso-wrap-distance-right:9pt;mso-wrap-distance-bottom:0;mso-position-horizontal:absolute;mso-position-horizontal-relative:text;mso-position-vertical:absolute;mso-position-vertical-relative:text;v-text-anchor:middle" o:gfxdata="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" filled="f" strokecolor="#c0504d [3205]" strokeweight="2pt"/>
-            </w:pict>
-          </mc:Fallback>
-        </mc:AlternateContent>
-      </w:r>
-      <w:r>
-        <w:rPr>
-          <w:noProof/>
-        </w:rPr>
-        <w:drawing>
-          <wp:inline distT="0" distB="0" distL="0" distR="0" wp14:anchorId="4DC9F358" wp14:editId="49E54742">
-            <wp:extent cx="4140000" cy="2602605"/>
-            <wp:effectExtent l="38100" t="38100" r="32385" b="45720"/>
-            <wp:docPr id="2" name="Picture 2"/>
-            <wp:cNvGraphicFramePr>
-              <a:graphicFrameLocks xmlns:a="http://schemas.openxmlformats.org/drawingml/2006/main" noChangeAspect="1"/>
-            </wp:cNvGraphicFramePr>
-            <a:graphic xmlns:a="http://schemas.openxmlformats.org/drawingml/2006/main">
-              <a:graphicData uri="http://schemas.openxmlformats.org/drawingml/2006/picture">
-                <pic:pic xmlns:pic="http://schemas.openxmlformats.org/drawingml/2006/picture">
-                  <pic:nvPicPr>
-                    <pic:cNvPr id="0" name=""/>
-                    <pic:cNvPicPr/>
-                  </pic:nvPicPr>
-                  <pic:blipFill rotWithShape="1">
-                    <a:blip r:embed="rId7"/>
-                    <a:srcRect l="27261" t="25000" r="10073" b="11968"/>
-                    <a:stretch/>
-                  </pic:blipFill>
-                  <pic:spPr bwMode="auto">
-                    <a:xfrm>
-                      <a:off x="0" y="0"/>
-                      <a:ext cx="4140000" cy="2602605"/>
-                    </a:xfrm>
-                    <a:prstGeom prst="rect">
-                      <a:avLst/>
-                    </a:prstGeom>
-                    <a:ln w="28575">
-                      <a:solidFill>
-                        <a:schemeClr val="accent1"/>
-                      </a:solidFill>
-                    </a:ln>
-                    <a:extLst>
-                      <a:ext uri="{53640926-AAD7-44D8-BBD7-CCE9431645EC}">
-                        <a14:shadowObscured xmlns:a14="http://schemas.microsoft.com/office/drawing/2010/main"/>
-                      </a:ext>
-                    </a:extLst>
-                  </pic:spPr>
-                </pic:pic>
-              </a:graphicData>
-            </a:graphic>
-          </wp:inline>
-        </w:drawing>
-      </w:r>
-    </w:p>
-    <w:p>
-      <w:pPr>
-        <w:pStyle w:val="ListParagraph"/>
-        <w:rPr>
-          <w:u w:val="single"/>
-        </w:rPr>
-      </w:pPr>
     </w:p>
     <w:p>
       <w:pPr>
@@ -194,29 +1141,37 @@
           <w:ilvl w:val="0"/>
           <w:numId w:val="3"/>
         </w:numPr>
+        <w:spacing w:after="0"/>
         <w:rPr>
           <w:u w:val="single"/>
         </w:rPr>
       </w:pPr>
       <w:r>
-        <w:t>Go to ‘</w:t>
+        <w:t xml:space="preserve">Go to </w:t>
+      </w:r>
+      <w:r>
+        <w:rPr>
+          <w:b/>
+          <w:bCs/>
+        </w:rPr>
+        <w:t>‘</w:t>
       </w:r>
       <w:proofErr w:type="spellStart"/>
       <w:r>
+        <w:rPr>
+          <w:b/>
+          <w:bCs/>
+        </w:rPr>
         <w:t>RTX_filter</w:t>
       </w:r>
       <w:proofErr w:type="spellEnd"/>
       <w:r>
+        <w:rPr>
+          <w:b/>
+          <w:bCs/>
+        </w:rPr>
         <w:t>’</w:t>
       </w:r>
-    </w:p>
-    <w:p>
-      <w:pPr>
-        <w:pStyle w:val="ListParagraph"/>
-        <w:rPr>
-          <w:u w:val="single"/>
-        </w:rPr>
-      </w:pPr>
     </w:p>
     <w:p>
       <w:pPr>
@@ -233,13 +1188,14 @@
         <w:t>Open</w:t>
       </w:r>
       <w:r>
-        <w:t xml:space="preserve"> ‘</w:t>
-      </w:r>
-      <w:r>
-        <w:t>task02.uvprojx</w:t>
-      </w:r>
-      <w:r>
-        <w:t>’</w:t>
+        <w:t xml:space="preserve"> </w:t>
+      </w:r>
+      <w:r>
+        <w:rPr>
+          <w:b/>
+          <w:bCs/>
+        </w:rPr>
+        <w:t>‘task02.uvprojx’</w:t>
       </w:r>
       <w:r>
         <w:t xml:space="preserve"> in </w:t>
@@ -260,12 +1216,21 @@
           <w:u w:val="single"/>
         </w:rPr>
       </w:pPr>
+    </w:p>
+    <w:p>
+      <w:pPr>
+        <w:pStyle w:val="ListParagraph"/>
+        <w:spacing w:before="240"/>
+        <w:rPr>
+          <w:u w:val="single"/>
+        </w:rPr>
+      </w:pPr>
       <w:r>
         <w:rPr>
           <w:noProof/>
         </w:rPr>
         <w:drawing>
-          <wp:inline distT="0" distB="0" distL="0" distR="0" wp14:anchorId="10DDB538" wp14:editId="0D01CA4C">
+          <wp:inline distT="0" distB="0" distL="0" distR="0" wp14:anchorId="0C7830E7" wp14:editId="79F8D28D">
             <wp:extent cx="4140000" cy="2433650"/>
             <wp:effectExtent l="38100" t="38100" r="32385" b="43180"/>
             <wp:docPr id="4" name="Picture 4"/>
@@ -280,7 +1245,7 @@
                     <pic:cNvPicPr/>
                   </pic:nvPicPr>
                   <pic:blipFill rotWithShape="1">
-                    <a:blip r:embed="rId8"/>
+                    <a:blip r:embed="rId9"/>
                     <a:srcRect l="13903" t="12041" r="10587" b="16938"/>
                     <a:stretch/>
                   </pic:blipFill>
@@ -330,13 +1295,18 @@
         <w:t>Right click on</w:t>
       </w:r>
       <w:r>
-        <w:t xml:space="preserve"> ‘Task02’ project folder then go to ‘Options for target Task02…’</w:t>
-      </w:r>
-    </w:p>
-    <w:p>
-      <w:pPr>
-        <w:pStyle w:val="ListParagraph"/>
-      </w:pPr>
+        <w:t xml:space="preserve"> </w:t>
+      </w:r>
+      <w:r>
+        <w:rPr>
+          <w:b/>
+          <w:bCs/>
+        </w:rPr>
+        <w:t>‘Task02’</w:t>
+      </w:r>
+      <w:r>
+        <w:t xml:space="preserve"> project folder then go to ‘Options for target Task02…’</w:t>
+      </w:r>
     </w:p>
     <w:p>
       <w:pPr>
@@ -347,11 +1317,29 @@
         </w:numPr>
       </w:pPr>
       <w:r>
-        <w:t xml:space="preserve">Go to ‘Device’ tab and under ‘STM32F3 Series’ choose STM32F303VC </w:t>
-      </w:r>
-    </w:p>
-    <w:p/>
-    <w:p/>
+        <w:t xml:space="preserve">Go to </w:t>
+      </w:r>
+      <w:r>
+        <w:rPr>
+          <w:b/>
+          <w:bCs/>
+        </w:rPr>
+        <w:t>‘Device’</w:t>
+      </w:r>
+      <w:r>
+        <w:t xml:space="preserve"> tab and under </w:t>
+      </w:r>
+      <w:r>
+        <w:rPr>
+          <w:b/>
+          <w:bCs/>
+        </w:rPr>
+        <w:t>‘STM32F3 Series’</w:t>
+      </w:r>
+      <w:r>
+        <w:t xml:space="preserve"> choose STM32F303VC </w:t>
+      </w:r>
+    </w:p>
     <w:p>
       <w:pPr>
         <w:pStyle w:val="ListParagraph"/>
@@ -361,17 +1349,31 @@
         </w:numPr>
       </w:pPr>
       <w:r>
-        <w:lastRenderedPageBreak/>
-        <w:t>In the ‘Target’ tab, under ‘ARM Compiler’ select ‘V5.06 update 2 (build 183)’</w:t>
+        <w:t xml:space="preserve">In the </w:t>
+      </w:r>
+      <w:r>
+        <w:rPr>
+          <w:b/>
+          <w:bCs/>
+        </w:rPr>
+        <w:t>‘Target’</w:t>
+      </w:r>
+      <w:r>
+        <w:t xml:space="preserve"> tab, under </w:t>
+      </w:r>
+      <w:r>
+        <w:rPr>
+          <w:b/>
+          <w:bCs/>
+        </w:rPr>
+        <w:t>‘ARM Compiler’</w:t>
+      </w:r>
+      <w:r>
+        <w:t xml:space="preserve"> select ‘V5.06 update 2 (build 183)’</w:t>
       </w:r>
       <w:r>
         <w:t xml:space="preserve"> </w:t>
       </w:r>
-    </w:p>
-    <w:p>
-      <w:pPr>
-        <w:pStyle w:val="ListParagraph"/>
-      </w:pPr>
     </w:p>
     <w:p>
       <w:pPr>
@@ -410,6 +1412,14 @@
           <w:color w:val="FF0000"/>
         </w:rPr>
       </w:pPr>
+    </w:p>
+    <w:p>
+      <w:pPr>
+        <w:pStyle w:val="ListParagraph"/>
+        <w:rPr>
+          <w:color w:val="FF0000"/>
+        </w:rPr>
+      </w:pPr>
       <w:r>
         <w:rPr>
           <w:noProof/>
@@ -417,7 +1427,7 @@
         <mc:AlternateContent>
           <mc:Choice Requires="wps">
             <w:drawing>
-              <wp:anchor distT="0" distB="0" distL="114300" distR="114300" simplePos="0" relativeHeight="251662336" behindDoc="0" locked="0" layoutInCell="1" allowOverlap="1" wp14:anchorId="036CDCC0" wp14:editId="025D598B">
+              <wp:anchor distT="0" distB="0" distL="114300" distR="114300" simplePos="0" relativeHeight="251662336" behindDoc="0" locked="0" layoutInCell="1" allowOverlap="1" wp14:anchorId="59B253BF" wp14:editId="2943AF37">
                 <wp:simplePos x="0" y="0"/>
                 <wp:positionH relativeFrom="column">
                   <wp:posOffset>3086735</wp:posOffset>
@@ -497,7 +1507,7 @@
         <mc:AlternateContent>
           <mc:Choice Requires="wps">
             <w:drawing>
-              <wp:anchor distT="0" distB="0" distL="114300" distR="114300" simplePos="0" relativeHeight="251664384" behindDoc="0" locked="0" layoutInCell="1" allowOverlap="1" wp14:anchorId="5240C7EB" wp14:editId="1A425279">
+              <wp:anchor distT="0" distB="0" distL="114300" distR="114300" simplePos="0" relativeHeight="251664384" behindDoc="0" locked="0" layoutInCell="1" allowOverlap="1" wp14:anchorId="24A588E1" wp14:editId="7D80E68B">
                 <wp:simplePos x="0" y="0"/>
                 <wp:positionH relativeFrom="column">
                   <wp:posOffset>3423082</wp:posOffset>
@@ -575,7 +1585,7 @@
           <w:noProof/>
         </w:rPr>
         <w:drawing>
-          <wp:anchor distT="0" distB="0" distL="114300" distR="114300" simplePos="0" relativeHeight="251660288" behindDoc="0" locked="0" layoutInCell="1" allowOverlap="1" wp14:anchorId="7588EBBC" wp14:editId="20C876D2">
+          <wp:anchor distT="0" distB="0" distL="114300" distR="114300" simplePos="0" relativeHeight="251660288" behindDoc="0" locked="0" layoutInCell="1" allowOverlap="1" wp14:anchorId="55195549" wp14:editId="47E9B5D9">
             <wp:simplePos x="0" y="0"/>
             <wp:positionH relativeFrom="column">
               <wp:align>left</wp:align>
@@ -598,7 +1608,7 @@
                     <pic:cNvPicPr/>
                   </pic:nvPicPr>
                   <pic:blipFill rotWithShape="1">
-                    <a:blip r:embed="rId9">
+                    <a:blip r:embed="rId10">
                       <a:extLst>
                         <a:ext uri="{28A0092B-C50C-407E-A947-70E740481C1C}">
                           <a14:useLocalDpi xmlns:a14="http://schemas.microsoft.com/office/drawing/2010/main" val="0"/>
@@ -649,17 +1659,57 @@
     <w:p>
       <w:pPr>
         <w:pStyle w:val="ListParagraph"/>
+        <w:rPr>
+          <w:color w:val="FF0000"/>
+        </w:rPr>
+      </w:pPr>
+    </w:p>
+    <w:p>
+      <w:pPr>
+        <w:pStyle w:val="ListParagraph"/>
+      </w:pPr>
+    </w:p>
+    <w:p>
+      <w:pPr>
+        <w:pStyle w:val="ListParagraph"/>
         <w:numPr>
           <w:ilvl w:val="0"/>
           <w:numId w:val="3"/>
         </w:numPr>
+        <w:rPr>
+          <w:b/>
+          <w:bCs/>
+        </w:rPr>
       </w:pPr>
       <w:r>
         <w:t xml:space="preserve">In the </w:t>
       </w:r>
       <w:r>
-        <w:t>‘Device’ tab choose ‘ST-Link Debugger’</w:t>
-      </w:r>
+        <w:rPr>
+          <w:b/>
+          <w:bCs/>
+        </w:rPr>
+        <w:t>‘Device’</w:t>
+      </w:r>
+      <w:r>
+        <w:t xml:space="preserve"> tab choose </w:t>
+      </w:r>
+      <w:r>
+        <w:rPr>
+          <w:b/>
+          <w:bCs/>
+        </w:rPr>
+        <w:t>‘ST-Link Debugger’</w:t>
+      </w:r>
+    </w:p>
+    <w:p>
+      <w:pPr>
+        <w:pStyle w:val="ListParagraph"/>
+        <w:rPr>
+          <w:b/>
+          <w:bCs/>
+        </w:rPr>
+      </w:pPr>
     </w:p>
     <w:p>
       <w:pPr>
@@ -672,7 +1722,7 @@
         <mc:AlternateContent>
           <mc:Choice Requires="wps">
             <w:drawing>
-              <wp:anchor distT="0" distB="0" distL="114300" distR="114300" simplePos="0" relativeHeight="251666432" behindDoc="0" locked="0" layoutInCell="1" allowOverlap="1" wp14:anchorId="3C99FE73" wp14:editId="7AC35252">
+              <wp:anchor distT="0" distB="0" distL="114300" distR="114300" simplePos="0" relativeHeight="251666432" behindDoc="0" locked="0" layoutInCell="1" allowOverlap="1" wp14:anchorId="6BF227FC" wp14:editId="43F4ECCD">
                 <wp:simplePos x="0" y="0"/>
                 <wp:positionH relativeFrom="column">
                   <wp:posOffset>2697480</wp:posOffset>
@@ -750,7 +1800,7 @@
           <w:noProof/>
         </w:rPr>
         <w:drawing>
-          <wp:inline distT="0" distB="0" distL="0" distR="0" wp14:anchorId="1207BC61" wp14:editId="24689CE6">
+          <wp:inline distT="0" distB="0" distL="0" distR="0" wp14:anchorId="262D50DC" wp14:editId="3383E057">
             <wp:extent cx="4140000" cy="3084427"/>
             <wp:effectExtent l="38100" t="38100" r="32385" b="40005"/>
             <wp:docPr id="8" name="Picture 8"/>
@@ -765,7 +1815,7 @@
                     <pic:cNvPicPr/>
                   </pic:nvPicPr>
                   <pic:blipFill rotWithShape="1">
-                    <a:blip r:embed="rId10"/>
+                    <a:blip r:embed="rId11"/>
                     <a:srcRect l="32398" t="24286" r="29082" b="29796"/>
                     <a:stretch/>
                   </pic:blipFill>
@@ -812,15 +1862,33 @@
         </w:numPr>
       </w:pPr>
       <w:r>
-        <w:t>In the ‘</w:t>
+        <w:t xml:space="preserve">In the </w:t>
+      </w:r>
+      <w:r>
+        <w:rPr>
+          <w:b/>
+          <w:bCs/>
+        </w:rPr>
+        <w:t>‘</w:t>
       </w:r>
       <w:proofErr w:type="spellStart"/>
       <w:r>
+        <w:rPr>
+          <w:b/>
+          <w:bCs/>
+        </w:rPr>
         <w:t>Src</w:t>
       </w:r>
       <w:proofErr w:type="spellEnd"/>
       <w:r>
-        <w:t>’ subfolder</w:t>
+        <w:rPr>
+          <w:b/>
+          <w:bCs/>
+        </w:rPr>
+        <w:t>’</w:t>
+      </w:r>
+      <w:r>
+        <w:t xml:space="preserve"> subfolder</w:t>
       </w:r>
       <w:r>
         <w:t xml:space="preserve"> </w:t>
@@ -866,18 +1934,21 @@
       <w:pPr>
         <w:pStyle w:val="Heading1"/>
       </w:pPr>
-      <w:r>
-        <w:lastRenderedPageBreak/>
+      <w:bookmarkStart w:id="1" w:name="_Toc476930588"/>
+      <w:r>
         <w:t>Interaction</w:t>
       </w:r>
+      <w:bookmarkEnd w:id="1"/>
     </w:p>
     <w:p>
       <w:pPr>
         <w:pStyle w:val="Heading2"/>
       </w:pPr>
+      <w:bookmarkStart w:id="2" w:name="_Toc476930589"/>
       <w:r>
         <w:t>Definitions that can be changed</w:t>
       </w:r>
+      <w:bookmarkEnd w:id="2"/>
     </w:p>
     <w:p>
       <w:r>
@@ -888,9 +1959,11 @@
       <w:pPr>
         <w:pStyle w:val="Heading3"/>
       </w:pPr>
+      <w:bookmarkStart w:id="3" w:name="_Toc476930590"/>
       <w:r>
         <w:t>Number of samples generated</w:t>
       </w:r>
+      <w:bookmarkEnd w:id="3"/>
     </w:p>
     <w:p>
       <w:r>
@@ -898,7 +1971,7 @@
           <w:noProof/>
         </w:rPr>
         <w:drawing>
-          <wp:inline distT="0" distB="0" distL="0" distR="0" wp14:anchorId="625EEC96" wp14:editId="6EA724DC">
+          <wp:inline distT="0" distB="0" distL="0" distR="0" wp14:anchorId="654229F8" wp14:editId="3650EA0F">
             <wp:extent cx="2981325" cy="323850"/>
             <wp:effectExtent l="0" t="0" r="9525" b="0"/>
             <wp:docPr id="1" name="Picture 1"/>
@@ -913,7 +1986,7 @@
                     <pic:cNvPicPr/>
                   </pic:nvPicPr>
                   <pic:blipFill>
-                    <a:blip r:embed="rId11"/>
+                    <a:blip r:embed="rId12"/>
                     <a:stretch>
                       <a:fillRect/>
                     </a:stretch>
@@ -938,9 +2011,11 @@
       <w:pPr>
         <w:pStyle w:val="Heading3"/>
       </w:pPr>
+      <w:bookmarkStart w:id="4" w:name="_Toc476930591"/>
       <w:r>
         <w:t>Length of buffers</w:t>
       </w:r>
+      <w:bookmarkEnd w:id="4"/>
     </w:p>
     <w:p>
       <w:r>
@@ -948,7 +2023,7 @@
           <w:noProof/>
         </w:rPr>
         <w:drawing>
-          <wp:inline distT="0" distB="0" distL="0" distR="0" wp14:anchorId="548CE050" wp14:editId="2A8CE435">
+          <wp:inline distT="0" distB="0" distL="0" distR="0" wp14:anchorId="5930088E" wp14:editId="22C517E3">
             <wp:extent cx="4374490" cy="314554"/>
             <wp:effectExtent l="0" t="0" r="0" b="9525"/>
             <wp:docPr id="10" name="Picture 10"/>
@@ -963,7 +2038,7 @@
                     <pic:cNvPicPr/>
                   </pic:nvPicPr>
                   <pic:blipFill rotWithShape="1">
-                    <a:blip r:embed="rId12"/>
+                    <a:blip r:embed="rId13"/>
                     <a:srcRect l="34184" t="63130" r="37372" b="33597"/>
                     <a:stretch/>
                   </pic:blipFill>
@@ -995,9 +2070,11 @@
       <w:pPr>
         <w:pStyle w:val="Heading3"/>
       </w:pPr>
+      <w:bookmarkStart w:id="5" w:name="_Toc476930592"/>
       <w:r>
         <w:t>Length of filter</w:t>
       </w:r>
+      <w:bookmarkEnd w:id="5"/>
     </w:p>
     <w:p>
       <w:r>
@@ -1005,7 +2082,7 @@
           <w:noProof/>
         </w:rPr>
         <w:drawing>
-          <wp:inline distT="0" distB="0" distL="0" distR="0" wp14:anchorId="15E91B58" wp14:editId="3D381092">
+          <wp:inline distT="0" distB="0" distL="0" distR="0" wp14:anchorId="7E32334E" wp14:editId="66E7415A">
             <wp:extent cx="4246832" cy="182880"/>
             <wp:effectExtent l="0" t="0" r="1905" b="7620"/>
             <wp:docPr id="11" name="Picture 11"/>
@@ -1020,7 +2097,7 @@
                     <pic:cNvPicPr/>
                   </pic:nvPicPr>
                   <pic:blipFill rotWithShape="1">
-                    <a:blip r:embed="rId12"/>
+                    <a:blip r:embed="rId13"/>
                     <a:srcRect l="34184" t="67959" r="39158" b="30204"/>
                     <a:stretch/>
                   </pic:blipFill>
@@ -1052,9 +2129,11 @@
       <w:pPr>
         <w:pStyle w:val="Heading3"/>
       </w:pPr>
+      <w:bookmarkStart w:id="6" w:name="_Toc476930593"/>
       <w:r>
         <w:t>Filter values</w:t>
       </w:r>
+      <w:bookmarkEnd w:id="6"/>
     </w:p>
     <w:p>
       <w:pPr>
@@ -1067,7 +2146,7 @@
           <w:noProof/>
         </w:rPr>
         <w:drawing>
-          <wp:inline distT="0" distB="0" distL="0" distR="0" wp14:anchorId="09D4AC99" wp14:editId="3EEE17F7">
+          <wp:inline distT="0" distB="0" distL="0" distR="0" wp14:anchorId="50C30A03" wp14:editId="6563F9A4">
             <wp:extent cx="9280472" cy="160935"/>
             <wp:effectExtent l="0" t="0" r="0" b="0"/>
             <wp:docPr id="12" name="Picture 12"/>
@@ -1082,7 +2161,7 @@
                     <pic:cNvPicPr/>
                   </pic:nvPicPr>
                   <pic:blipFill rotWithShape="1">
-                    <a:blip r:embed="rId13"/>
+                    <a:blip r:embed="rId14"/>
                     <a:srcRect l="33801" t="54286" b="43877"/>
                     <a:stretch/>
                   </pic:blipFill>
@@ -1114,12 +2193,14 @@
       <w:pPr>
         <w:pStyle w:val="Heading3"/>
       </w:pPr>
+      <w:bookmarkStart w:id="7" w:name="_Toc476930594"/>
       <w:r>
         <w:t>Number of values in</w:t>
       </w:r>
       <w:r>
         <w:t xml:space="preserve"> mean and variance calculation</w:t>
       </w:r>
+      <w:bookmarkEnd w:id="7"/>
     </w:p>
     <w:p>
       <w:r>
@@ -1127,7 +2208,7 @@
           <w:noProof/>
         </w:rPr>
         <w:drawing>
-          <wp:inline distT="0" distB="0" distL="0" distR="0" wp14:anchorId="5675ECB7" wp14:editId="05071F2C">
+          <wp:inline distT="0" distB="0" distL="0" distR="0" wp14:anchorId="476CFFA4" wp14:editId="3B98021B">
             <wp:extent cx="4374490" cy="153619"/>
             <wp:effectExtent l="0" t="0" r="0" b="0"/>
             <wp:docPr id="13" name="Picture 13"/>
@@ -1142,7 +2223,7 @@
                     <pic:cNvPicPr/>
                   </pic:nvPicPr>
                   <pic:blipFill rotWithShape="1">
-                    <a:blip r:embed="rId12"/>
+                    <a:blip r:embed="rId13"/>
                     <a:srcRect l="34184" t="66631" r="37372" b="31770"/>
                     <a:stretch/>
                   </pic:blipFill>
@@ -1179,9 +2260,11 @@
       <w:pPr>
         <w:pStyle w:val="Heading2"/>
       </w:pPr>
+      <w:bookmarkStart w:id="8" w:name="_Toc476930595"/>
       <w:r>
         <w:t>Task Indication LEDs</w:t>
       </w:r>
+      <w:bookmarkEnd w:id="8"/>
     </w:p>
     <w:p>
       <w:r>
@@ -1324,12 +2407,14 @@
       <w:pPr>
         <w:pStyle w:val="Heading2"/>
       </w:pPr>
+      <w:bookmarkStart w:id="9" w:name="_Toc476930596"/>
       <w:r>
         <w:t>User button LED</w:t>
       </w:r>
       <w:r>
         <w:t>s</w:t>
       </w:r>
+      <w:bookmarkEnd w:id="9"/>
     </w:p>
     <w:p>
       <w:r>
@@ -1438,16 +2523,15 @@
         </w:tc>
       </w:tr>
     </w:tbl>
-    <w:p/>
-    <w:p/>
     <w:p>
       <w:pPr>
         <w:pStyle w:val="Heading1"/>
       </w:pPr>
-      <w:r>
-        <w:lastRenderedPageBreak/>
+      <w:bookmarkStart w:id="10" w:name="_Toc476930597"/>
+      <w:r>
         <w:t>Getting the output</w:t>
       </w:r>
+      <w:bookmarkEnd w:id="10"/>
     </w:p>
     <w:p>
       <w:r>
@@ -1458,14 +2542,17 @@
       </w:r>
     </w:p>
     <w:p>
+      <w:pPr>
+        <w:jc w:val="center"/>
+      </w:pPr>
       <w:r>
         <w:rPr>
           <w:noProof/>
         </w:rPr>
         <w:drawing>
-          <wp:inline distT="0" distB="0" distL="0" distR="0" wp14:anchorId="717D55D0" wp14:editId="177884AD">
-            <wp:extent cx="3604437" cy="2128641"/>
-            <wp:effectExtent l="38100" t="38100" r="34290" b="43180"/>
+          <wp:inline distT="0" distB="0" distL="0" distR="0" wp14:anchorId="5195A33E" wp14:editId="74A46EC4">
+            <wp:extent cx="4944140" cy="2919818"/>
+            <wp:effectExtent l="38100" t="38100" r="46990" b="33020"/>
             <wp:docPr id="14" name="Picture 14"/>
             <wp:cNvGraphicFramePr>
               <a:graphicFrameLocks xmlns:a="http://schemas.openxmlformats.org/drawingml/2006/main" noChangeAspect="1"/>
@@ -1478,14 +2565,14 @@
                     <pic:cNvPicPr/>
                   </pic:nvPicPr>
                   <pic:blipFill rotWithShape="1">
-                    <a:blip r:embed="rId14"/>
+                    <a:blip r:embed="rId15"/>
                     <a:srcRect b="5511"/>
                     <a:stretch/>
                   </pic:blipFill>
                   <pic:spPr bwMode="auto">
                     <a:xfrm>
                       <a:off x="0" y="0"/>
-                      <a:ext cx="3607866" cy="2130666"/>
+                      <a:ext cx="4953798" cy="2925522"/>
                     </a:xfrm>
                     <a:prstGeom prst="rect">
                       <a:avLst/>
@@ -1508,20 +2595,26 @@
         </w:drawing>
       </w:r>
     </w:p>
-    <w:p>
-      <w:r>
+    <w:p/>
+    <w:p/>
+    <w:p>
+      <w:r>
+        <w:lastRenderedPageBreak/>
         <w:t>Upon uploading the code to the board, go to View -&gt; Watch Windows -&gt;Watch 1</w:t>
       </w:r>
     </w:p>
     <w:p>
+      <w:pPr>
+        <w:jc w:val="center"/>
+      </w:pPr>
       <w:r>
         <w:rPr>
           <w:noProof/>
         </w:rPr>
         <w:drawing>
-          <wp:inline distT="0" distB="0" distL="0" distR="0" wp14:anchorId="134E1817" wp14:editId="35FEE314">
-            <wp:extent cx="3604437" cy="2170017"/>
-            <wp:effectExtent l="38100" t="38100" r="34290" b="40005"/>
+          <wp:inline distT="0" distB="0" distL="0" distR="0" wp14:anchorId="633A4EF6" wp14:editId="4EF413A6">
+            <wp:extent cx="4942800" cy="2975749"/>
+            <wp:effectExtent l="38100" t="38100" r="29845" b="34290"/>
             <wp:docPr id="15" name="Picture 15"/>
             <wp:cNvGraphicFramePr>
               <a:graphicFrameLocks xmlns:a="http://schemas.openxmlformats.org/drawingml/2006/main" noChangeAspect="1"/>
@@ -1534,14 +2627,14 @@
                     <pic:cNvPicPr/>
                   </pic:nvPicPr>
                   <pic:blipFill rotWithShape="1">
-                    <a:blip r:embed="rId15"/>
+                    <a:blip r:embed="rId16"/>
                     <a:srcRect b="3674"/>
                     <a:stretch/>
                   </pic:blipFill>
                   <pic:spPr bwMode="auto">
                     <a:xfrm>
                       <a:off x="0" y="0"/>
-                      <a:ext cx="3610853" cy="2173880"/>
+                      <a:ext cx="4942800" cy="2975749"/>
                     </a:xfrm>
                     <a:prstGeom prst="rect">
                       <a:avLst/>
@@ -1566,26 +2659,81 @@
     </w:p>
     <w:p>
       <w:r>
-        <w:t>Now run the code by pressing F5. It will stop at the breakpoint. Expand ‘</w:t>
+        <w:t xml:space="preserve">Now run the code by pressing </w:t>
+      </w:r>
+      <w:r>
+        <w:rPr>
+          <w:b/>
+          <w:bCs/>
+        </w:rPr>
+        <w:t>F5</w:t>
+      </w:r>
+      <w:r>
+        <w:t xml:space="preserve">. It will stop at the breakpoint. Expand </w:t>
+      </w:r>
+      <w:r>
+        <w:rPr>
+          <w:b/>
+          <w:bCs/>
+        </w:rPr>
+        <w:t>‘</w:t>
       </w:r>
       <w:proofErr w:type="spellStart"/>
       <w:r>
+        <w:rPr>
+          <w:b/>
+          <w:bCs/>
+        </w:rPr>
         <w:t>output_log</w:t>
       </w:r>
       <w:proofErr w:type="spellEnd"/>
       <w:r>
-        <w:t>’ in the Watch1 window to see the values stored in the buffers.</w:t>
-      </w:r>
-    </w:p>
-    <w:p>
+        <w:rPr>
+          <w:b/>
+          <w:bCs/>
+        </w:rPr>
+        <w:t>’</w:t>
+      </w:r>
+      <w:r>
+        <w:t xml:space="preserve"> in the </w:t>
+      </w:r>
+      <w:r>
+        <w:rPr>
+          <w:b/>
+          <w:bCs/>
+        </w:rPr>
+        <w:t>Watch</w:t>
+      </w:r>
+      <w:r>
+        <w:rPr>
+          <w:b/>
+          <w:bCs/>
+        </w:rPr>
+        <w:t xml:space="preserve"> </w:t>
+      </w:r>
+      <w:r>
+        <w:rPr>
+          <w:b/>
+          <w:bCs/>
+        </w:rPr>
+        <w:t>1</w:t>
+      </w:r>
+      <w:r>
+        <w:t xml:space="preserve"> window to see the values stored in the buffers.</w:t>
+      </w:r>
+    </w:p>
+    <w:p>
+      <w:pPr>
+        <w:jc w:val="center"/>
+      </w:pPr>
       <w:r>
         <w:rPr>
           <w:noProof/>
         </w:rPr>
         <w:drawing>
-          <wp:inline distT="0" distB="0" distL="0" distR="0" wp14:anchorId="065627D0" wp14:editId="324203E5">
-            <wp:extent cx="3604437" cy="2160067"/>
-            <wp:effectExtent l="38100" t="38100" r="34290" b="31115"/>
+          <wp:inline distT="0" distB="0" distL="0" distR="0" wp14:anchorId="04A2B0CF" wp14:editId="70659F15">
+            <wp:extent cx="4942800" cy="2962121"/>
+            <wp:effectExtent l="38100" t="38100" r="29845" b="29210"/>
             <wp:docPr id="16" name="Picture 16"/>
             <wp:cNvGraphicFramePr>
               <a:graphicFrameLocks xmlns:a="http://schemas.openxmlformats.org/drawingml/2006/main" noChangeAspect="1"/>
@@ -1598,14 +2746,14 @@
                     <pic:cNvPicPr/>
                   </pic:nvPicPr>
                   <pic:blipFill rotWithShape="1">
-                    <a:blip r:embed="rId16"/>
+                    <a:blip r:embed="rId17"/>
                     <a:srcRect b="4115"/>
                     <a:stretch/>
                   </pic:blipFill>
                   <pic:spPr bwMode="auto">
                     <a:xfrm>
                       <a:off x="0" y="0"/>
-                      <a:ext cx="3643241" cy="2183321"/>
+                      <a:ext cx="4942800" cy="2962121"/>
                     </a:xfrm>
                     <a:prstGeom prst="rect">
                       <a:avLst/>
@@ -1631,33 +2779,154 @@
           </wp:inline>
         </w:drawing>
       </w:r>
-      <w:bookmarkStart w:id="0" w:name="_GoBack"/>
-      <w:bookmarkEnd w:id="0"/>
+    </w:p>
+    <w:p>
+      <w:r>
+        <w:t>The code will output zeroes as it is mathematically true given the input data.</w:t>
+      </w:r>
     </w:p>
     <w:p/>
-    <w:p/>
-    <w:p/>
-    <w:p/>
-    <w:p/>
-    <w:p/>
-    <w:p/>
-    <w:p/>
-    <w:p>
-      <w:pPr>
-        <w:rPr>
-          <w:noProof/>
-        </w:rPr>
-      </w:pPr>
-    </w:p>
-    <w:p/>
+    <w:p>
+      <w:bookmarkStart w:id="11" w:name="_GoBack"/>
+      <w:bookmarkEnd w:id="11"/>
+    </w:p>
     <w:sectPr>
+      <w:headerReference w:type="default" r:id="rId18"/>
+      <w:footerReference w:type="default" r:id="rId19"/>
       <w:pgSz w:w="11906" w:h="16838"/>
       <w:pgMar w:top="1440" w:right="1440" w:bottom="1440" w:left="1440" w:header="708" w:footer="708" w:gutter="0"/>
+      <w:pgNumType w:start="0"/>
       <w:cols w:space="708"/>
+      <w:titlePg/>
       <w:docGrid w:linePitch="360"/>
     </w:sectPr>
   </w:body>
 </w:document>
+</file>
+
+<file path=word/endnotes.xml><?xml version="1.0" encoding="utf-8"?>
+<w:endnotes xmlns:wpc="http://schemas.microsoft.com/office/word/2010/wordprocessingCanvas" xmlns:mc="http://schemas.openxmlformats.org/markup-compatibility/2006" xmlns:o="urn:schemas-microsoft-com:office:office" xmlns:r="http://schemas.openxmlformats.org/officeDocument/2006/relationships" xmlns:m="http://schemas.openxmlformats.org/officeDocument/2006/math" xmlns:v="urn:schemas-microsoft-com:vml" xmlns:wp14="http://schemas.microsoft.com/office/word/2010/wordprocessingDrawing" xmlns:wp="http://schemas.openxmlformats.org/drawingml/2006/wordprocessingDrawing" xmlns:w10="urn:schemas-microsoft-com:office:word" xmlns:w="http://schemas.openxmlformats.org/wordprocessingml/2006/main" xmlns:w14="http://schemas.microsoft.com/office/word/2010/wordml" xmlns:wpg="http://schemas.microsoft.com/office/word/2010/wordprocessingGroup" xmlns:wpi="http://schemas.microsoft.com/office/word/2010/wordprocessingInk" xmlns:wne="http://schemas.microsoft.com/office/word/2006/wordml" xmlns:wps="http://schemas.microsoft.com/office/word/2010/wordprocessingShape" mc:Ignorable="w14 wp14">
+  <w:endnote w:type="separator" w:id="-1">
+    <w:p>
+      <w:pPr>
+        <w:spacing w:after="0" w:line="240" w:lineRule="auto"/>
+      </w:pPr>
+      <w:r>
+        <w:separator/>
+      </w:r>
+    </w:p>
+  </w:endnote>
+  <w:endnote w:type="continuationSeparator" w:id="0">
+    <w:p>
+      <w:pPr>
+        <w:spacing w:after="0" w:line="240" w:lineRule="auto"/>
+      </w:pPr>
+      <w:r>
+        <w:continuationSeparator/>
+      </w:r>
+    </w:p>
+  </w:endnote>
+</w:endnotes>
+</file>
+
+<file path=word/footer1.xml><?xml version="1.0" encoding="utf-8"?>
+<w:ftr xmlns:wpc="http://schemas.microsoft.com/office/word/2010/wordprocessingCanvas" xmlns:mc="http://schemas.openxmlformats.org/markup-compatibility/2006" xmlns:o="urn:schemas-microsoft-com:office:office" xmlns:r="http://schemas.openxmlformats.org/officeDocument/2006/relationships" xmlns:m="http://schemas.openxmlformats.org/officeDocument/2006/math" xmlns:v="urn:schemas-microsoft-com:vml" xmlns:wp14="http://schemas.microsoft.com/office/word/2010/wordprocessingDrawing" xmlns:wp="http://schemas.openxmlformats.org/drawingml/2006/wordprocessingDrawing" xmlns:w10="urn:schemas-microsoft-com:office:word" xmlns:w="http://schemas.openxmlformats.org/wordprocessingml/2006/main" xmlns:w14="http://schemas.microsoft.com/office/word/2010/wordml" xmlns:wpg="http://schemas.microsoft.com/office/word/2010/wordprocessingGroup" xmlns:wpi="http://schemas.microsoft.com/office/word/2010/wordprocessingInk" xmlns:wne="http://schemas.microsoft.com/office/word/2006/wordml" xmlns:wps="http://schemas.microsoft.com/office/word/2010/wordprocessingShape" mc:Ignorable="w14 wp14">
+  <w:sdt>
+    <w:sdtPr>
+      <w:id w:val="-1681501159"/>
+      <w:docPartObj>
+        <w:docPartGallery w:val="Page Numbers (Bottom of Page)"/>
+        <w:docPartUnique/>
+      </w:docPartObj>
+    </w:sdtPr>
+    <w:sdtEndPr>
+      <w:rPr>
+        <w:noProof/>
+      </w:rPr>
+    </w:sdtEndPr>
+    <w:sdtContent>
+      <w:p>
+        <w:pPr>
+          <w:pStyle w:val="Footer"/>
+          <w:jc w:val="right"/>
+        </w:pPr>
+        <w:r>
+          <w:fldChar w:fldCharType="begin"/>
+        </w:r>
+        <w:r>
+          <w:instrText xml:space="preserve"> PAGE   \* MERGEFORMAT </w:instrText>
+        </w:r>
+        <w:r>
+          <w:fldChar w:fldCharType="separate"/>
+        </w:r>
+        <w:r>
+          <w:rPr>
+            <w:noProof/>
+          </w:rPr>
+          <w:t>1</w:t>
+        </w:r>
+        <w:r>
+          <w:rPr>
+            <w:noProof/>
+          </w:rPr>
+          <w:fldChar w:fldCharType="end"/>
+        </w:r>
+      </w:p>
+    </w:sdtContent>
+  </w:sdt>
+  <w:p>
+    <w:pPr>
+      <w:pStyle w:val="Footer"/>
+    </w:pPr>
+  </w:p>
+</w:ftr>
+</file>
+
+<file path=word/footnotes.xml><?xml version="1.0" encoding="utf-8"?>
+<w:footnotes xmlns:wpc="http://schemas.microsoft.com/office/word/2010/wordprocessingCanvas" xmlns:mc="http://schemas.openxmlformats.org/markup-compatibility/2006" xmlns:o="urn:schemas-microsoft-com:office:office" xmlns:r="http://schemas.openxmlformats.org/officeDocument/2006/relationships" xmlns:m="http://schemas.openxmlformats.org/officeDocument/2006/math" xmlns:v="urn:schemas-microsoft-com:vml" xmlns:wp14="http://schemas.microsoft.com/office/word/2010/wordprocessingDrawing" xmlns:wp="http://schemas.openxmlformats.org/drawingml/2006/wordprocessingDrawing" xmlns:w10="urn:schemas-microsoft-com:office:word" xmlns:w="http://schemas.openxmlformats.org/wordprocessingml/2006/main" xmlns:w14="http://schemas.microsoft.com/office/word/2010/wordml" xmlns:wpg="http://schemas.microsoft.com/office/word/2010/wordprocessingGroup" xmlns:wpi="http://schemas.microsoft.com/office/word/2010/wordprocessingInk" xmlns:wne="http://schemas.microsoft.com/office/word/2006/wordml" xmlns:wps="http://schemas.microsoft.com/office/word/2010/wordprocessingShape" mc:Ignorable="w14 wp14">
+  <w:footnote w:type="separator" w:id="-1">
+    <w:p>
+      <w:pPr>
+        <w:spacing w:after="0" w:line="240" w:lineRule="auto"/>
+      </w:pPr>
+      <w:r>
+        <w:separator/>
+      </w:r>
+    </w:p>
+  </w:footnote>
+  <w:footnote w:type="continuationSeparator" w:id="0">
+    <w:p>
+      <w:pPr>
+        <w:spacing w:after="0" w:line="240" w:lineRule="auto"/>
+      </w:pPr>
+      <w:r>
+        <w:continuationSeparator/>
+      </w:r>
+    </w:p>
+  </w:footnote>
+</w:footnotes>
+</file>
+
+<file path=word/header1.xml><?xml version="1.0" encoding="utf-8"?>
+<w:hdr xmlns:wpc="http://schemas.microsoft.com/office/word/2010/wordprocessingCanvas" xmlns:mc="http://schemas.openxmlformats.org/markup-compatibility/2006" xmlns:o="urn:schemas-microsoft-com:office:office" xmlns:r="http://schemas.openxmlformats.org/officeDocument/2006/relationships" xmlns:m="http://schemas.openxmlformats.org/officeDocument/2006/math" xmlns:v="urn:schemas-microsoft-com:vml" xmlns:wp14="http://schemas.microsoft.com/office/word/2010/wordprocessingDrawing" xmlns:wp="http://schemas.openxmlformats.org/drawingml/2006/wordprocessingDrawing" xmlns:w10="urn:schemas-microsoft-com:office:word" xmlns:w="http://schemas.openxmlformats.org/wordprocessingml/2006/main" xmlns:w14="http://schemas.microsoft.com/office/word/2010/wordml" xmlns:wpg="http://schemas.microsoft.com/office/word/2010/wordprocessingGroup" xmlns:wpi="http://schemas.microsoft.com/office/word/2010/wordprocessingInk" xmlns:wne="http://schemas.microsoft.com/office/word/2006/wordml" xmlns:wps="http://schemas.microsoft.com/office/word/2010/wordprocessingShape" mc:Ignorable="w14 wp14">
+  <w:p>
+    <w:pPr>
+      <w:pStyle w:val="Header"/>
+      <w:jc w:val="right"/>
+    </w:pPr>
+    <w:r>
+      <w:t xml:space="preserve">Igor </w:t>
+    </w:r>
+    <w:proofErr w:type="spellStart"/>
+    <w:r>
+      <w:t>Spirin</w:t>
+    </w:r>
+    <w:proofErr w:type="spellEnd"/>
+    <w:r>
+      <w:t xml:space="preserve"> B020777, Josh Smith B221322</w:t>
+    </w:r>
+  </w:p>
+</w:hdr>
 </file>
 
 <file path=word/numbering.xml><?xml version="1.0" encoding="utf-8"?>
@@ -1751,8 +3020,8 @@
   <w:abstractNum w:abstractNumId="1">
     <w:nsid w:val="4D520FFA"/>
     <w:multiLevelType w:val="hybridMultilevel"/>
-    <w:tmpl w:val="1562D320"/>
-    <w:lvl w:ilvl="0" w:tplc="189A47DA">
+    <w:tmpl w:val="E5963B10"/>
+    <w:lvl w:ilvl="0" w:tplc="2AA6A904">
       <w:start w:val="1"/>
       <w:numFmt w:val="decimal"/>
       <w:lvlText w:val="%1."/>
@@ -1761,6 +3030,8 @@
         <w:ind w:left="720" w:hanging="360"/>
       </w:pPr>
       <w:rPr>
+        <w:b w:val="0"/>
+        <w:bCs w:val="0"/>
         <w:color w:val="auto"/>
       </w:rPr>
     </w:lvl>
@@ -2329,6 +3600,148 @@
       <w:contextualSpacing/>
     </w:pPr>
   </w:style>
+  <w:style w:type="paragraph" w:styleId="NoSpacing">
+    <w:name w:val="No Spacing"/>
+    <w:link w:val="NoSpacingChar"/>
+    <w:uiPriority w:val="1"/>
+    <w:qFormat/>
+    <w:rsid w:val="00F57CAC"/>
+    <w:pPr>
+      <w:spacing w:after="0" w:line="240" w:lineRule="auto"/>
+    </w:pPr>
+    <w:rPr>
+      <w:lang w:val="en-US" w:eastAsia="ja-JP"/>
+    </w:rPr>
+  </w:style>
+  <w:style w:type="character" w:customStyle="1" w:styleId="NoSpacingChar">
+    <w:name w:val="No Spacing Char"/>
+    <w:basedOn w:val="DefaultParagraphFont"/>
+    <w:link w:val="NoSpacing"/>
+    <w:uiPriority w:val="1"/>
+    <w:rsid w:val="00F57CAC"/>
+    <w:rPr>
+      <w:lang w:val="en-US" w:eastAsia="ja-JP"/>
+    </w:rPr>
+  </w:style>
+  <w:style w:type="paragraph" w:styleId="Header">
+    <w:name w:val="header"/>
+    <w:basedOn w:val="Normal"/>
+    <w:link w:val="HeaderChar"/>
+    <w:uiPriority w:val="99"/>
+    <w:unhideWhenUsed/>
+    <w:rsid w:val="009009F6"/>
+    <w:pPr>
+      <w:tabs>
+        <w:tab w:val="center" w:pos="4513"/>
+        <w:tab w:val="right" w:pos="9026"/>
+      </w:tabs>
+      <w:spacing w:after="0" w:line="240" w:lineRule="auto"/>
+    </w:pPr>
+  </w:style>
+  <w:style w:type="character" w:customStyle="1" w:styleId="HeaderChar">
+    <w:name w:val="Header Char"/>
+    <w:basedOn w:val="DefaultParagraphFont"/>
+    <w:link w:val="Header"/>
+    <w:uiPriority w:val="99"/>
+    <w:rsid w:val="009009F6"/>
+    <w:rPr>
+      <w:rFonts w:ascii="Arial" w:hAnsi="Arial" w:cs="Arial"/>
+      <w:sz w:val="24"/>
+      <w:szCs w:val="24"/>
+    </w:rPr>
+  </w:style>
+  <w:style w:type="paragraph" w:styleId="Footer">
+    <w:name w:val="footer"/>
+    <w:basedOn w:val="Normal"/>
+    <w:link w:val="FooterChar"/>
+    <w:uiPriority w:val="99"/>
+    <w:unhideWhenUsed/>
+    <w:rsid w:val="009009F6"/>
+    <w:pPr>
+      <w:tabs>
+        <w:tab w:val="center" w:pos="4513"/>
+        <w:tab w:val="right" w:pos="9026"/>
+      </w:tabs>
+      <w:spacing w:after="0" w:line="240" w:lineRule="auto"/>
+    </w:pPr>
+  </w:style>
+  <w:style w:type="character" w:customStyle="1" w:styleId="FooterChar">
+    <w:name w:val="Footer Char"/>
+    <w:basedOn w:val="DefaultParagraphFont"/>
+    <w:link w:val="Footer"/>
+    <w:uiPriority w:val="99"/>
+    <w:rsid w:val="009009F6"/>
+    <w:rPr>
+      <w:rFonts w:ascii="Arial" w:hAnsi="Arial" w:cs="Arial"/>
+      <w:sz w:val="24"/>
+      <w:szCs w:val="24"/>
+    </w:rPr>
+  </w:style>
+  <w:style w:type="paragraph" w:styleId="TOCHeading">
+    <w:name w:val="TOC Heading"/>
+    <w:basedOn w:val="Heading1"/>
+    <w:next w:val="Normal"/>
+    <w:uiPriority w:val="39"/>
+    <w:semiHidden/>
+    <w:unhideWhenUsed/>
+    <w:qFormat/>
+    <w:rsid w:val="0003160E"/>
+    <w:pPr>
+      <w:outlineLvl w:val="9"/>
+    </w:pPr>
+    <w:rPr>
+      <w:lang w:val="en-US" w:eastAsia="ja-JP"/>
+    </w:rPr>
+  </w:style>
+  <w:style w:type="paragraph" w:styleId="TOC1">
+    <w:name w:val="toc 1"/>
+    <w:basedOn w:val="Normal"/>
+    <w:next w:val="Normal"/>
+    <w:autoRedefine/>
+    <w:uiPriority w:val="39"/>
+    <w:unhideWhenUsed/>
+    <w:rsid w:val="0003160E"/>
+    <w:pPr>
+      <w:spacing w:after="100"/>
+    </w:pPr>
+  </w:style>
+  <w:style w:type="paragraph" w:styleId="TOC2">
+    <w:name w:val="toc 2"/>
+    <w:basedOn w:val="Normal"/>
+    <w:next w:val="Normal"/>
+    <w:autoRedefine/>
+    <w:uiPriority w:val="39"/>
+    <w:unhideWhenUsed/>
+    <w:rsid w:val="0003160E"/>
+    <w:pPr>
+      <w:spacing w:after="100"/>
+      <w:ind w:left="240"/>
+    </w:pPr>
+  </w:style>
+  <w:style w:type="paragraph" w:styleId="TOC3">
+    <w:name w:val="toc 3"/>
+    <w:basedOn w:val="Normal"/>
+    <w:next w:val="Normal"/>
+    <w:autoRedefine/>
+    <w:uiPriority w:val="39"/>
+    <w:unhideWhenUsed/>
+    <w:rsid w:val="0003160E"/>
+    <w:pPr>
+      <w:spacing w:after="100"/>
+      <w:ind w:left="480"/>
+    </w:pPr>
+  </w:style>
+  <w:style w:type="character" w:styleId="Hyperlink">
+    <w:name w:val="Hyperlink"/>
+    <w:basedOn w:val="DefaultParagraphFont"/>
+    <w:uiPriority w:val="99"/>
+    <w:unhideWhenUsed/>
+    <w:rsid w:val="0003160E"/>
+    <w:rPr>
+      <w:color w:val="0000FF" w:themeColor="hyperlink"/>
+      <w:u w:val="single"/>
+    </w:rPr>
+  </w:style>
 </w:styles>
 </file>
 
@@ -2699,7 +4112,779 @@
       <w:contextualSpacing/>
     </w:pPr>
   </w:style>
+  <w:style w:type="paragraph" w:styleId="NoSpacing">
+    <w:name w:val="No Spacing"/>
+    <w:link w:val="NoSpacingChar"/>
+    <w:uiPriority w:val="1"/>
+    <w:qFormat/>
+    <w:rsid w:val="00F57CAC"/>
+    <w:pPr>
+      <w:spacing w:after="0" w:line="240" w:lineRule="auto"/>
+    </w:pPr>
+    <w:rPr>
+      <w:lang w:val="en-US" w:eastAsia="ja-JP"/>
+    </w:rPr>
+  </w:style>
+  <w:style w:type="character" w:customStyle="1" w:styleId="NoSpacingChar">
+    <w:name w:val="No Spacing Char"/>
+    <w:basedOn w:val="DefaultParagraphFont"/>
+    <w:link w:val="NoSpacing"/>
+    <w:uiPriority w:val="1"/>
+    <w:rsid w:val="00F57CAC"/>
+    <w:rPr>
+      <w:lang w:val="en-US" w:eastAsia="ja-JP"/>
+    </w:rPr>
+  </w:style>
+  <w:style w:type="paragraph" w:styleId="Header">
+    <w:name w:val="header"/>
+    <w:basedOn w:val="Normal"/>
+    <w:link w:val="HeaderChar"/>
+    <w:uiPriority w:val="99"/>
+    <w:unhideWhenUsed/>
+    <w:rsid w:val="009009F6"/>
+    <w:pPr>
+      <w:tabs>
+        <w:tab w:val="center" w:pos="4513"/>
+        <w:tab w:val="right" w:pos="9026"/>
+      </w:tabs>
+      <w:spacing w:after="0" w:line="240" w:lineRule="auto"/>
+    </w:pPr>
+  </w:style>
+  <w:style w:type="character" w:customStyle="1" w:styleId="HeaderChar">
+    <w:name w:val="Header Char"/>
+    <w:basedOn w:val="DefaultParagraphFont"/>
+    <w:link w:val="Header"/>
+    <w:uiPriority w:val="99"/>
+    <w:rsid w:val="009009F6"/>
+    <w:rPr>
+      <w:rFonts w:ascii="Arial" w:hAnsi="Arial" w:cs="Arial"/>
+      <w:sz w:val="24"/>
+      <w:szCs w:val="24"/>
+    </w:rPr>
+  </w:style>
+  <w:style w:type="paragraph" w:styleId="Footer">
+    <w:name w:val="footer"/>
+    <w:basedOn w:val="Normal"/>
+    <w:link w:val="FooterChar"/>
+    <w:uiPriority w:val="99"/>
+    <w:unhideWhenUsed/>
+    <w:rsid w:val="009009F6"/>
+    <w:pPr>
+      <w:tabs>
+        <w:tab w:val="center" w:pos="4513"/>
+        <w:tab w:val="right" w:pos="9026"/>
+      </w:tabs>
+      <w:spacing w:after="0" w:line="240" w:lineRule="auto"/>
+    </w:pPr>
+  </w:style>
+  <w:style w:type="character" w:customStyle="1" w:styleId="FooterChar">
+    <w:name w:val="Footer Char"/>
+    <w:basedOn w:val="DefaultParagraphFont"/>
+    <w:link w:val="Footer"/>
+    <w:uiPriority w:val="99"/>
+    <w:rsid w:val="009009F6"/>
+    <w:rPr>
+      <w:rFonts w:ascii="Arial" w:hAnsi="Arial" w:cs="Arial"/>
+      <w:sz w:val="24"/>
+      <w:szCs w:val="24"/>
+    </w:rPr>
+  </w:style>
+  <w:style w:type="paragraph" w:styleId="TOCHeading">
+    <w:name w:val="TOC Heading"/>
+    <w:basedOn w:val="Heading1"/>
+    <w:next w:val="Normal"/>
+    <w:uiPriority w:val="39"/>
+    <w:semiHidden/>
+    <w:unhideWhenUsed/>
+    <w:qFormat/>
+    <w:rsid w:val="0003160E"/>
+    <w:pPr>
+      <w:outlineLvl w:val="9"/>
+    </w:pPr>
+    <w:rPr>
+      <w:lang w:val="en-US" w:eastAsia="ja-JP"/>
+    </w:rPr>
+  </w:style>
+  <w:style w:type="paragraph" w:styleId="TOC1">
+    <w:name w:val="toc 1"/>
+    <w:basedOn w:val="Normal"/>
+    <w:next w:val="Normal"/>
+    <w:autoRedefine/>
+    <w:uiPriority w:val="39"/>
+    <w:unhideWhenUsed/>
+    <w:rsid w:val="0003160E"/>
+    <w:pPr>
+      <w:spacing w:after="100"/>
+    </w:pPr>
+  </w:style>
+  <w:style w:type="paragraph" w:styleId="TOC2">
+    <w:name w:val="toc 2"/>
+    <w:basedOn w:val="Normal"/>
+    <w:next w:val="Normal"/>
+    <w:autoRedefine/>
+    <w:uiPriority w:val="39"/>
+    <w:unhideWhenUsed/>
+    <w:rsid w:val="0003160E"/>
+    <w:pPr>
+      <w:spacing w:after="100"/>
+      <w:ind w:left="240"/>
+    </w:pPr>
+  </w:style>
+  <w:style w:type="paragraph" w:styleId="TOC3">
+    <w:name w:val="toc 3"/>
+    <w:basedOn w:val="Normal"/>
+    <w:next w:val="Normal"/>
+    <w:autoRedefine/>
+    <w:uiPriority w:val="39"/>
+    <w:unhideWhenUsed/>
+    <w:rsid w:val="0003160E"/>
+    <w:pPr>
+      <w:spacing w:after="100"/>
+      <w:ind w:left="480"/>
+    </w:pPr>
+  </w:style>
+  <w:style w:type="character" w:styleId="Hyperlink">
+    <w:name w:val="Hyperlink"/>
+    <w:basedOn w:val="DefaultParagraphFont"/>
+    <w:uiPriority w:val="99"/>
+    <w:unhideWhenUsed/>
+    <w:rsid w:val="0003160E"/>
+    <w:rPr>
+      <w:color w:val="0000FF" w:themeColor="hyperlink"/>
+      <w:u w:val="single"/>
+    </w:rPr>
+  </w:style>
 </w:styles>
+</file>
+
+<file path=word/glossary/document.xml><?xml version="1.0" encoding="utf-8"?>
+<w:glossaryDocument xmlns:wpc="http://schemas.microsoft.com/office/word/2010/wordprocessingCanvas" xmlns:mc="http://schemas.openxmlformats.org/markup-compatibility/2006" xmlns:o="urn:schemas-microsoft-com:office:office" xmlns:r="http://schemas.openxmlformats.org/officeDocument/2006/relationships" xmlns:m="http://schemas.openxmlformats.org/officeDocument/2006/math" xmlns:v="urn:schemas-microsoft-com:vml" xmlns:wp14="http://schemas.microsoft.com/office/word/2010/wordprocessingDrawing" xmlns:wp="http://schemas.openxmlformats.org/drawingml/2006/wordprocessingDrawing" xmlns:w10="urn:schemas-microsoft-com:office:word" xmlns:w="http://schemas.openxmlformats.org/wordprocessingml/2006/main" xmlns:w14="http://schemas.microsoft.com/office/word/2010/wordml" xmlns:wpg="http://schemas.microsoft.com/office/word/2010/wordprocessingGroup" xmlns:wpi="http://schemas.microsoft.com/office/word/2010/wordprocessingInk" xmlns:wne="http://schemas.microsoft.com/office/word/2006/wordml" xmlns:wps="http://schemas.microsoft.com/office/word/2010/wordprocessingShape" mc:Ignorable="w14 wp14">
+  <w:docParts>
+    <w:docPart>
+      <w:docPartPr>
+        <w:name w:val="4025546A41214CCD953355A95F846929"/>
+        <w:category>
+          <w:name w:val="General"/>
+          <w:gallery w:val="placeholder"/>
+        </w:category>
+        <w:types>
+          <w:type w:val="bbPlcHdr"/>
+        </w:types>
+        <w:behaviors>
+          <w:behavior w:val="content"/>
+        </w:behaviors>
+        <w:guid w:val="{E4210D2C-30CD-4A25-91CF-3FC6746B9C9E}"/>
+      </w:docPartPr>
+      <w:docPartBody>
+        <w:p>
+          <w:pPr>
+            <w:pStyle w:val="4025546A41214CCD953355A95F846929"/>
+          </w:pPr>
+          <w:r>
+            <w:rPr>
+              <w:rFonts w:asciiTheme="majorHAnsi" w:eastAsiaTheme="majorEastAsia" w:hAnsiTheme="majorHAnsi" w:cstheme="majorBidi"/>
+            </w:rPr>
+            <w:t>[Type the company name]</w:t>
+          </w:r>
+        </w:p>
+      </w:docPartBody>
+    </w:docPart>
+    <w:docPart>
+      <w:docPartPr>
+        <w:name w:val="87894A1DA7034D798D02259B94D1D7CA"/>
+        <w:category>
+          <w:name w:val="General"/>
+          <w:gallery w:val="placeholder"/>
+        </w:category>
+        <w:types>
+          <w:type w:val="bbPlcHdr"/>
+        </w:types>
+        <w:behaviors>
+          <w:behavior w:val="content"/>
+        </w:behaviors>
+        <w:guid w:val="{205BC22A-50B4-4E1A-BD9A-E497392419EB}"/>
+      </w:docPartPr>
+      <w:docPartBody>
+        <w:p>
+          <w:pPr>
+            <w:pStyle w:val="87894A1DA7034D798D02259B94D1D7CA"/>
+          </w:pPr>
+          <w:r>
+            <w:rPr>
+              <w:rFonts w:asciiTheme="majorHAnsi" w:eastAsiaTheme="majorEastAsia" w:hAnsiTheme="majorHAnsi" w:cstheme="majorBidi"/>
+              <w:color w:val="4F81BD" w:themeColor="accent1"/>
+              <w:sz w:val="80"/>
+              <w:szCs w:val="80"/>
+            </w:rPr>
+            <w:t>[Type the document title]</w:t>
+          </w:r>
+        </w:p>
+      </w:docPartBody>
+    </w:docPart>
+    <w:docPart>
+      <w:docPartPr>
+        <w:name w:val="7A022AC36961482CA801415EF93BC288"/>
+        <w:category>
+          <w:name w:val="General"/>
+          <w:gallery w:val="placeholder"/>
+        </w:category>
+        <w:types>
+          <w:type w:val="bbPlcHdr"/>
+        </w:types>
+        <w:behaviors>
+          <w:behavior w:val="content"/>
+        </w:behaviors>
+        <w:guid w:val="{C0E1336A-0414-41E3-9D9D-12C89233FDF2}"/>
+      </w:docPartPr>
+      <w:docPartBody>
+        <w:p>
+          <w:pPr>
+            <w:pStyle w:val="7A022AC36961482CA801415EF93BC288"/>
+          </w:pPr>
+          <w:r>
+            <w:rPr>
+              <w:color w:val="4F81BD" w:themeColor="accent1"/>
+            </w:rPr>
+            <w:t>[Pick the date]</w:t>
+          </w:r>
+        </w:p>
+      </w:docPartBody>
+    </w:docPart>
+  </w:docParts>
+</w:glossaryDocument>
+</file>
+
+<file path=word/glossary/fontTable.xml><?xml version="1.0" encoding="utf-8"?>
+<w:fonts xmlns:mc="http://schemas.openxmlformats.org/markup-compatibility/2006" xmlns:r="http://schemas.openxmlformats.org/officeDocument/2006/relationships" xmlns:w="http://schemas.openxmlformats.org/wordprocessingml/2006/main" xmlns:w14="http://schemas.microsoft.com/office/word/2010/wordml" mc:Ignorable="w14">
+  <w:font w:name="Times New Roman">
+    <w:panose1 w:val="02020603050405020304"/>
+    <w:charset w:val="00"/>
+    <w:family w:val="roman"/>
+    <w:pitch w:val="variable"/>
+    <w:sig w:usb0="E0002AFF" w:usb1="C0007841" w:usb2="00000009" w:usb3="00000000" w:csb0="000001FF" w:csb1="00000000"/>
+  </w:font>
+  <w:font w:name="Symbol">
+    <w:panose1 w:val="05050102010706020507"/>
+    <w:charset w:val="02"/>
+    <w:family w:val="roman"/>
+    <w:pitch w:val="variable"/>
+    <w:sig w:usb0="00000000" w:usb1="10000000" w:usb2="00000000" w:usb3="00000000" w:csb0="80000000" w:csb1="00000000"/>
+  </w:font>
+  <w:font w:name="Courier New">
+    <w:panose1 w:val="02070309020205020404"/>
+    <w:charset w:val="00"/>
+    <w:family w:val="modern"/>
+    <w:pitch w:val="fixed"/>
+    <w:sig w:usb0="E0002AFF" w:usb1="C0007843" w:usb2="00000009" w:usb3="00000000" w:csb0="000001FF" w:csb1="00000000"/>
+  </w:font>
+  <w:font w:name="Wingdings">
+    <w:panose1 w:val="05000000000000000000"/>
+    <w:charset w:val="02"/>
+    <w:family w:val="auto"/>
+    <w:pitch w:val="variable"/>
+    <w:sig w:usb0="00000000" w:usb1="10000000" w:usb2="00000000" w:usb3="00000000" w:csb0="80000000" w:csb1="00000000"/>
+  </w:font>
+  <w:font w:name="Calibri">
+    <w:panose1 w:val="020F0502020204030204"/>
+    <w:charset w:val="00"/>
+    <w:family w:val="swiss"/>
+    <w:pitch w:val="variable"/>
+    <w:sig w:usb0="E00002FF" w:usb1="4000ACFF" w:usb2="00000001" w:usb3="00000000" w:csb0="0000019F" w:csb1="00000000"/>
+  </w:font>
+  <w:font w:name="SimSun">
+    <w:altName w:val="宋体"/>
+    <w:panose1 w:val="02010600030101010101"/>
+    <w:charset w:val="86"/>
+    <w:family w:val="auto"/>
+    <w:pitch w:val="variable"/>
+    <w:sig w:usb0="00000003" w:usb1="288F0000" w:usb2="00000016" w:usb3="00000000" w:csb0="00040001" w:csb1="00000000"/>
+  </w:font>
+  <w:font w:name="Arial">
+    <w:panose1 w:val="020B0604020202020204"/>
+    <w:charset w:val="00"/>
+    <w:family w:val="swiss"/>
+    <w:pitch w:val="variable"/>
+    <w:sig w:usb0="E0002AFF" w:usb1="C0007843" w:usb2="00000009" w:usb3="00000000" w:csb0="000001FF" w:csb1="00000000"/>
+  </w:font>
+  <w:font w:name="Cambria">
+    <w:panose1 w:val="02040503050406030204"/>
+    <w:charset w:val="00"/>
+    <w:family w:val="roman"/>
+    <w:pitch w:val="variable"/>
+    <w:sig w:usb0="E00002FF" w:usb1="400004FF" w:usb2="00000000" w:usb3="00000000" w:csb0="0000019F" w:csb1="00000000"/>
+  </w:font>
+  <w:font w:name="Tahoma">
+    <w:panose1 w:val="020B0604030504040204"/>
+    <w:charset w:val="00"/>
+    <w:family w:val="swiss"/>
+    <w:pitch w:val="variable"/>
+    <w:sig w:usb0="E1002EFF" w:usb1="C000605B" w:usb2="00000029" w:usb3="00000000" w:csb0="000101FF" w:csb1="00000000"/>
+  </w:font>
+</w:fonts>
+</file>
+
+<file path=word/glossary/settings.xml><?xml version="1.0" encoding="utf-8"?>
+<w:settings xmlns:mc="http://schemas.openxmlformats.org/markup-compatibility/2006" xmlns:o="urn:schemas-microsoft-com:office:office" xmlns:r="http://schemas.openxmlformats.org/officeDocument/2006/relationships" xmlns:m="http://schemas.openxmlformats.org/officeDocument/2006/math" xmlns:v="urn:schemas-microsoft-com:vml" xmlns:w10="urn:schemas-microsoft-com:office:word" xmlns:w="http://schemas.openxmlformats.org/wordprocessingml/2006/main" xmlns:w14="http://schemas.microsoft.com/office/word/2010/wordml" xmlns:sl="http://schemas.openxmlformats.org/schemaLibrary/2006/main" mc:Ignorable="w14">
+  <w:view w:val="normal"/>
+  <w:defaultTabStop w:val="720"/>
+  <w:characterSpacingControl w:val="doNotCompress"/>
+  <w:compat>
+    <w:useFELayout/>
+    <w:compatSetting w:name="compatibilityMode" w:uri="http://schemas.microsoft.com/office/word" w:val="14"/>
+    <w:compatSetting w:name="overrideTableStyleFontSizeAndJustification" w:uri="http://schemas.microsoft.com/office/word" w:val="1"/>
+    <w:compatSetting w:name="enableOpenTypeFeatures" w:uri="http://schemas.microsoft.com/office/word" w:val="1"/>
+    <w:compatSetting w:name="doNotFlipMirrorIndents" w:uri="http://schemas.microsoft.com/office/word" w:val="1"/>
+  </w:compat>
+  <w:rsids>
+    <w:rsidRoot w:val="002402D1"/>
+    <w:rsid w:val="002402D1"/>
+    <w:rsid w:val="007E228B"/>
+  </w:rsids>
+  <m:mathPr>
+    <m:mathFont m:val="Cambria Math"/>
+    <m:brkBin m:val="before"/>
+    <m:brkBinSub m:val="--"/>
+    <m:smallFrac m:val="0"/>
+    <m:dispDef/>
+    <m:lMargin m:val="0"/>
+    <m:rMargin m:val="0"/>
+    <m:defJc m:val="centerGroup"/>
+    <m:wrapIndent m:val="1440"/>
+    <m:intLim m:val="subSup"/>
+    <m:naryLim m:val="undOvr"/>
+  </m:mathPr>
+  <w:themeFontLang w:val="en-GB" w:eastAsia="zh-CN" w:bidi="ar-SA"/>
+  <w:clrSchemeMapping w:bg1="light1" w:t1="dark1" w:bg2="light2" w:t2="dark2" w:accent1="accent1" w:accent2="accent2" w:accent3="accent3" w:accent4="accent4" w:accent5="accent5" w:accent6="accent6" w:hyperlink="hyperlink" w:followedHyperlink="followedHyperlink"/>
+  <w:decimalSymbol w:val="."/>
+  <w:listSeparator w:val=","/>
+</w:settings>
+</file>
+
+<file path=word/glossary/styles.xml><?xml version="1.0" encoding="utf-8"?>
+<w:styles xmlns:mc="http://schemas.openxmlformats.org/markup-compatibility/2006" xmlns:r="http://schemas.openxmlformats.org/officeDocument/2006/relationships" xmlns:w="http://schemas.openxmlformats.org/wordprocessingml/2006/main" xmlns:w14="http://schemas.microsoft.com/office/word/2010/wordml" mc:Ignorable="w14">
+  <w:docDefaults>
+    <w:rPrDefault>
+      <w:rPr>
+        <w:rFonts w:asciiTheme="minorHAnsi" w:eastAsiaTheme="minorEastAsia" w:hAnsiTheme="minorHAnsi" w:cstheme="minorBidi"/>
+        <w:sz w:val="22"/>
+        <w:szCs w:val="22"/>
+        <w:lang w:val="en-GB" w:eastAsia="zh-CN" w:bidi="ar-SA"/>
+      </w:rPr>
+    </w:rPrDefault>
+    <w:pPrDefault>
+      <w:pPr>
+        <w:spacing w:after="200" w:line="276" w:lineRule="auto"/>
+      </w:pPr>
+    </w:pPrDefault>
+  </w:docDefaults>
+  <w:latentStyles w:defLockedState="0" w:defUIPriority="99" w:defSemiHidden="1" w:defUnhideWhenUsed="1" w:defQFormat="0" w:count="267">
+    <w:lsdException w:name="Normal" w:semiHidden="0" w:uiPriority="0" w:unhideWhenUsed="0" w:qFormat="1"/>
+    <w:lsdException w:name="heading 1" w:semiHidden="0" w:uiPriority="9" w:unhideWhenUsed="0" w:qFormat="1"/>
+    <w:lsdException w:name="heading 2" w:uiPriority="9" w:qFormat="1"/>
+    <w:lsdException w:name="heading 3" w:uiPriority="9" w:qFormat="1"/>
+    <w:lsdException w:name="heading 4" w:uiPriority="9" w:qFormat="1"/>
+    <w:lsdException w:name="heading 5" w:uiPriority="9" w:qFormat="1"/>
+    <w:lsdException w:name="heading 6" w:uiPriority="9" w:qFormat="1"/>
+    <w:lsdException w:name="heading 7" w:uiPriority="9" w:qFormat="1"/>
+    <w:lsdException w:name="heading 8" w:uiPriority="9" w:qFormat="1"/>
+    <w:lsdException w:name="heading 9" w:uiPriority="9" w:qFormat="1"/>
+    <w:lsdException w:name="toc 1" w:uiPriority="39"/>
+    <w:lsdException w:name="toc 2" w:uiPriority="39"/>
+    <w:lsdException w:name="toc 3" w:uiPriority="39"/>
+    <w:lsdException w:name="toc 4" w:uiPriority="39"/>
+    <w:lsdException w:name="toc 5" w:uiPriority="39"/>
+    <w:lsdException w:name="toc 6" w:uiPriority="39"/>
+    <w:lsdException w:name="toc 7" w:uiPriority="39"/>
+    <w:lsdException w:name="toc 8" w:uiPriority="39"/>
+    <w:lsdException w:name="toc 9" w:uiPriority="39"/>
+    <w:lsdException w:name="caption" w:uiPriority="35" w:qFormat="1"/>
+    <w:lsdException w:name="Title" w:semiHidden="0" w:uiPriority="10" w:unhideWhenUsed="0" w:qFormat="1"/>
+    <w:lsdException w:name="Default Paragraph Font" w:uiPriority="1"/>
+    <w:lsdException w:name="Subtitle" w:semiHidden="0" w:uiPriority="11" w:unhideWhenUsed="0" w:qFormat="1"/>
+    <w:lsdException w:name="Strong" w:semiHidden="0" w:uiPriority="22" w:unhideWhenUsed="0" w:qFormat="1"/>
+    <w:lsdException w:name="Emphasis" w:semiHidden="0" w:uiPriority="20" w:unhideWhenUsed="0" w:qFormat="1"/>
+    <w:lsdException w:name="Table Grid" w:semiHidden="0" w:uiPriority="59" w:unhideWhenUsed="0"/>
+    <w:lsdException w:name="Placeholder Text" w:unhideWhenUsed="0"/>
+    <w:lsdException w:name="No Spacing" w:semiHidden="0" w:uiPriority="1" w:unhideWhenUsed="0" w:qFormat="1"/>
+    <w:lsdException w:name="Light Shading" w:semiHidden="0" w:uiPriority="60" w:unhideWhenUsed="0"/>
+    <w:lsdException w:name="Light List" w:semiHidden="0" w:uiPriority="61" w:unhideWhenUsed="0"/>
+    <w:lsdException w:name="Light Grid" w:semiHidden="0" w:uiPriority="62" w:unhideWhenUsed="0"/>
+    <w:lsdException w:name="Medium Shading 1" w:semiHidden="0" w:uiPriority="63" w:unhideWhenUsed="0"/>
+    <w:lsdException w:name="Medium Shading 2" w:semiHidden="0" w:uiPriority="64" w:unhideWhenUsed="0"/>
+    <w:lsdException w:name="Medium List 1" w:semiHidden="0" w:uiPriority="65" w:unhideWhenUsed="0"/>
+    <w:lsdException w:name="Medium List 2" w:semiHidden="0" w:uiPriority="66" w:unhideWhenUsed="0"/>
+    <w:lsdException w:name="Medium Grid 1" w:semiHidden="0" w:uiPriority="67" w:unhideWhenUsed="0"/>
+    <w:lsdException w:name="Medium Grid 2" w:semiHidden="0" w:uiPriority="68" w:unhideWhenUsed="0"/>
+    <w:lsdException w:name="Medium Grid 3" w:semiHidden="0" w:uiPriority="69" w:unhideWhenUsed="0"/>
+    <w:lsdException w:name="Dark List" w:semiHidden="0" w:uiPriority="70" w:unhideWhenUsed="0"/>
+    <w:lsdException w:name="Colorful Shading" w:semiHidden="0" w:uiPriority="71" w:unhideWhenUsed="0"/>
+    <w:lsdException w:name="Colorful List" w:semiHidden="0" w:uiPriority="72" w:unhideWhenUsed="0"/>
+    <w:lsdException w:name="Colorful Grid" w:semiHidden="0" w:uiPriority="73" w:unhideWhenUsed="0"/>
+    <w:lsdException w:name="Light Shading Accent 1" w:semiHidden="0" w:uiPriority="60" w:unhideWhenUsed="0"/>
+    <w:lsdException w:name="Light List Accent 1" w:semiHidden="0" w:uiPriority="61" w:unhideWhenUsed="0"/>
+    <w:lsdException w:name="Light Grid Accent 1" w:semiHidden="0" w:uiPriority="62" w:unhideWhenUsed="0"/>
+    <w:lsdException w:name="Medium Shading 1 Accent 1" w:semiHidden="0" w:uiPriority="63" w:unhideWhenUsed="0"/>
+    <w:lsdException w:name="Medium Shading 2 Accent 1" w:semiHidden="0" w:uiPriority="64" w:unhideWhenUsed="0"/>
+    <w:lsdException w:name="Medium List 1 Accent 1" w:semiHidden="0" w:uiPriority="65" w:unhideWhenUsed="0"/>
+    <w:lsdException w:name="Revision" w:unhideWhenUsed="0"/>
+    <w:lsdException w:name="List Paragraph" w:semiHidden="0" w:uiPriority="34" w:unhideWhenUsed="0" w:qFormat="1"/>
+    <w:lsdException w:name="Quote" w:semiHidden="0" w:uiPriority="29" w:unhideWhenUsed="0" w:qFormat="1"/>
+    <w:lsdException w:name="Intense Quote" w:semiHidden="0" w:uiPriority="30" w:unhideWhenUsed="0" w:qFormat="1"/>
+    <w:lsdException w:name="Medium List 2 Accent 1" w:semiHidden="0" w:uiPriority="66" w:unhideWhenUsed="0"/>
+    <w:lsdException w:name="Medium Grid 1 Accent 1" w:semiHidden="0" w:uiPriority="67" w:unhideWhenUsed="0"/>
+    <w:lsdException w:name="Medium Grid 2 Accent 1" w:semiHidden="0" w:uiPriority="68" w:unhideWhenUsed="0"/>
+    <w:lsdException w:name="Medium Grid 3 Accent 1" w:semiHidden="0" w:uiPriority="69" w:unhideWhenUsed="0"/>
+    <w:lsdException w:name="Dark List Accent 1" w:semiHidden="0" w:uiPriority="70" w:unhideWhenUsed="0"/>
+    <w:lsdException w:name="Colorful Shading Accent 1" w:semiHidden="0" w:uiPriority="71" w:unhideWhenUsed="0"/>
+    <w:lsdException w:name="Colorful List Accent 1" w:semiHidden="0" w:uiPriority="72" w:unhideWhenUsed="0"/>
+    <w:lsdException w:name="Colorful Grid Accent 1" w:semiHidden="0" w:uiPriority="73" w:unhideWhenUsed="0"/>
+    <w:lsdException w:name="Light Shading Accent 2" w:semiHidden="0" w:uiPriority="60" w:unhideWhenUsed="0"/>
+    <w:lsdException w:name="Light List Accent 2" w:semiHidden="0" w:uiPriority="61" w:unhideWhenUsed="0"/>
+    <w:lsdException w:name="Light Grid Accent 2" w:semiHidden="0" w:uiPriority="62" w:unhideWhenUsed="0"/>
+    <w:lsdException w:name="Medium Shading 1 Accent 2" w:semiHidden="0" w:uiPriority="63" w:unhideWhenUsed="0"/>
+    <w:lsdException w:name="Medium Shading 2 Accent 2" w:semiHidden="0" w:uiPriority="64" w:unhideWhenUsed="0"/>
+    <w:lsdException w:name="Medium List 1 Accent 2" w:semiHidden="0" w:uiPriority="65" w:unhideWhenUsed="0"/>
+    <w:lsdException w:name="Medium List 2 Accent 2" w:semiHidden="0" w:uiPriority="66" w:unhideWhenUsed="0"/>
+    <w:lsdException w:name="Medium Grid 1 Accent 2" w:semiHidden="0" w:uiPriority="67" w:unhideWhenUsed="0"/>
+    <w:lsdException w:name="Medium Grid 2 Accent 2" w:semiHidden="0" w:uiPriority="68" w:unhideWhenUsed="0"/>
+    <w:lsdException w:name="Medium Grid 3 Accent 2" w:semiHidden="0" w:uiPriority="69" w:unhideWhenUsed="0"/>
+    <w:lsdException w:name="Dark List Accent 2" w:semiHidden="0" w:uiPriority="70" w:unhideWhenUsed="0"/>
+    <w:lsdException w:name="Colorful Shading Accent 2" w:semiHidden="0" w:uiPriority="71" w:unhideWhenUsed="0"/>
+    <w:lsdException w:name="Colorful List Accent 2" w:semiHidden="0" w:uiPriority="72" w:unhideWhenUsed="0"/>
+    <w:lsdException w:name="Colorful Grid Accent 2" w:semiHidden="0" w:uiPriority="73" w:unhideWhenUsed="0"/>
+    <w:lsdException w:name="Light Shading Accent 3" w:semiHidden="0" w:uiPriority="60" w:unhideWhenUsed="0"/>
+    <w:lsdException w:name="Light List Accent 3" w:semiHidden="0" w:uiPriority="61" w:unhideWhenUsed="0"/>
+    <w:lsdException w:name="Light Grid Accent 3" w:semiHidden="0" w:uiPriority="62" w:unhideWhenUsed="0"/>
+    <w:lsdException w:name="Medium Shading 1 Accent 3" w:semiHidden="0" w:uiPriority="63" w:unhideWhenUsed="0"/>
+    <w:lsdException w:name="Medium Shading 2 Accent 3" w:semiHidden="0" w:uiPriority="64" w:unhideWhenUsed="0"/>
+    <w:lsdException w:name="Medium List 1 Accent 3" w:semiHidden="0" w:uiPriority="65" w:unhideWhenUsed="0"/>
+    <w:lsdException w:name="Medium List 2 Accent 3" w:semiHidden="0" w:uiPriority="66" w:unhideWhenUsed="0"/>
+    <w:lsdException w:name="Medium Grid 1 Accent 3" w:semiHidden="0" w:uiPriority="67" w:unhideWhenUsed="0"/>
+    <w:lsdException w:name="Medium Grid 2 Accent 3" w:semiHidden="0" w:uiPriority="68" w:unhideWhenUsed="0"/>
+    <w:lsdException w:name="Medium Grid 3 Accent 3" w:semiHidden="0" w:uiPriority="69" w:unhideWhenUsed="0"/>
+    <w:lsdException w:name="Dark List Accent 3" w:semiHidden="0" w:uiPriority="70" w:unhideWhenUsed="0"/>
+    <w:lsdException w:name="Colorful Shading Accent 3" w:semiHidden="0" w:uiPriority="71" w:unhideWhenUsed="0"/>
+    <w:lsdException w:name="Colorful List Accent 3" w:semiHidden="0" w:uiPriority="72" w:unhideWhenUsed="0"/>
+    <w:lsdException w:name="Colorful Grid Accent 3" w:semiHidden="0" w:uiPriority="73" w:unhideWhenUsed="0"/>
+    <w:lsdException w:name="Light Shading Accent 4" w:semiHidden="0" w:uiPriority="60" w:unhideWhenUsed="0"/>
+    <w:lsdException w:name="Light List Accent 4" w:semiHidden="0" w:uiPriority="61" w:unhideWhenUsed="0"/>
+    <w:lsdException w:name="Light Grid Accent 4" w:semiHidden="0" w:uiPriority="62" w:unhideWhenUsed="0"/>
+    <w:lsdException w:name="Medium Shading 1 Accent 4" w:semiHidden="0" w:uiPriority="63" w:unhideWhenUsed="0"/>
+    <w:lsdException w:name="Medium Shading 2 Accent 4" w:semiHidden="0" w:uiPriority="64" w:unhideWhenUsed="0"/>
+    <w:lsdException w:name="Medium List 1 Accent 4" w:semiHidden="0" w:uiPriority="65" w:unhideWhenUsed="0"/>
+    <w:lsdException w:name="Medium List 2 Accent 4" w:semiHidden="0" w:uiPriority="66" w:unhideWhenUsed="0"/>
+    <w:lsdException w:name="Medium Grid 1 Accent 4" w:semiHidden="0" w:uiPriority="67" w:unhideWhenUsed="0"/>
+    <w:lsdException w:name="Medium Grid 2 Accent 4" w:semiHidden="0" w:uiPriority="68" w:unhideWhenUsed="0"/>
+    <w:lsdException w:name="Medium Grid 3 Accent 4" w:semiHidden="0" w:uiPriority="69" w:unhideWhenUsed="0"/>
+    <w:lsdException w:name="Dark List Accent 4" w:semiHidden="0" w:uiPriority="70" w:unhideWhenUsed="0"/>
+    <w:lsdException w:name="Colorful Shading Accent 4" w:semiHidden="0" w:uiPriority="71" w:unhideWhenUsed="0"/>
+    <w:lsdException w:name="Colorful List Accent 4" w:semiHidden="0" w:uiPriority="72" w:unhideWhenUsed="0"/>
+    <w:lsdException w:name="Colorful Grid Accent 4" w:semiHidden="0" w:uiPriority="73" w:unhideWhenUsed="0"/>
+    <w:lsdException w:name="Light Shading Accent 5" w:semiHidden="0" w:uiPriority="60" w:unhideWhenUsed="0"/>
+    <w:lsdException w:name="Light List Accent 5" w:semiHidden="0" w:uiPriority="61" w:unhideWhenUsed="0"/>
+    <w:lsdException w:name="Light Grid Accent 5" w:semiHidden="0" w:uiPriority="62" w:unhideWhenUsed="0"/>
+    <w:lsdException w:name="Medium Shading 1 Accent 5" w:semiHidden="0" w:uiPriority="63" w:unhideWhenUsed="0"/>
+    <w:lsdException w:name="Medium Shading 2 Accent 5" w:semiHidden="0" w:uiPriority="64" w:unhideWhenUsed="0"/>
+    <w:lsdException w:name="Medium List 1 Accent 5" w:semiHidden="0" w:uiPriority="65" w:unhideWhenUsed="0"/>
+    <w:lsdException w:name="Medium List 2 Accent 5" w:semiHidden="0" w:uiPriority="66" w:unhideWhenUsed="0"/>
+    <w:lsdException w:name="Medium Grid 1 Accent 5" w:semiHidden="0" w:uiPriority="67" w:unhideWhenUsed="0"/>
+    <w:lsdException w:name="Medium Grid 2 Accent 5" w:semiHidden="0" w:uiPriority="68" w:unhideWhenUsed="0"/>
+    <w:lsdException w:name="Medium Grid 3 Accent 5" w:semiHidden="0" w:uiPriority="69" w:unhideWhenUsed="0"/>
+    <w:lsdException w:name="Dark List Accent 5" w:semiHidden="0" w:uiPriority="70" w:unhideWhenUsed="0"/>
+    <w:lsdException w:name="Colorful Shading Accent 5" w:semiHidden="0" w:uiPriority="71" w:unhideWhenUsed="0"/>
+    <w:lsdException w:name="Colorful List Accent 5" w:semiHidden="0" w:uiPriority="72" w:unhideWhenUsed="0"/>
+    <w:lsdException w:name="Colorful Grid Accent 5" w:semiHidden="0" w:uiPriority="73" w:unhideWhenUsed="0"/>
+    <w:lsdException w:name="Light Shading Accent 6" w:semiHidden="0" w:uiPriority="60" w:unhideWhenUsed="0"/>
+    <w:lsdException w:name="Light List Accent 6" w:semiHidden="0" w:uiPriority="61" w:unhideWhenUsed="0"/>
+    <w:lsdException w:name="Light Grid Accent 6" w:semiHidden="0" w:uiPriority="62" w:unhideWhenUsed="0"/>
+    <w:lsdException w:name="Medium Shading 1 Accent 6" w:semiHidden="0" w:uiPriority="63" w:unhideWhenUsed="0"/>
+    <w:lsdException w:name="Medium Shading 2 Accent 6" w:semiHidden="0" w:uiPriority="64" w:unhideWhenUsed="0"/>
+    <w:lsdException w:name="Medium List 1 Accent 6" w:semiHidden="0" w:uiPriority="65" w:unhideWhenUsed="0"/>
+    <w:lsdException w:name="Medium List 2 Accent 6" w:semiHidden="0" w:uiPriority="66" w:unhideWhenUsed="0"/>
+    <w:lsdException w:name="Medium Grid 1 Accent 6" w:semiHidden="0" w:uiPriority="67" w:unhideWhenUsed="0"/>
+    <w:lsdException w:name="Medium Grid 2 Accent 6" w:semiHidden="0" w:uiPriority="68" w:unhideWhenUsed="0"/>
+    <w:lsdException w:name="Medium Grid 3 Accent 6" w:semiHidden="0" w:uiPriority="69" w:unhideWhenUsed="0"/>
+    <w:lsdException w:name="Dark List Accent 6" w:semiHidden="0" w:uiPriority="70" w:unhideWhenUsed="0"/>
+    <w:lsdException w:name="Colorful Shading Accent 6" w:semiHidden="0" w:uiPriority="71" w:unhideWhenUsed="0"/>
+    <w:lsdException w:name="Colorful List Accent 6" w:semiHidden="0" w:uiPriority="72" w:unhideWhenUsed="0"/>
+    <w:lsdException w:name="Colorful Grid Accent 6" w:semiHidden="0" w:uiPriority="73" w:unhideWhenUsed="0"/>
+    <w:lsdException w:name="Subtle Emphasis" w:semiHidden="0" w:uiPriority="19" w:unhideWhenUsed="0" w:qFormat="1"/>
+    <w:lsdException w:name="Intense Emphasis" w:semiHidden="0" w:uiPriority="21" w:unhideWhenUsed="0" w:qFormat="1"/>
+    <w:lsdException w:name="Subtle Reference" w:semiHidden="0" w:uiPriority="31" w:unhideWhenUsed="0" w:qFormat="1"/>
+    <w:lsdException w:name="Intense Reference" w:semiHidden="0" w:uiPriority="32" w:unhideWhenUsed="0" w:qFormat="1"/>
+    <w:lsdException w:name="Book Title" w:semiHidden="0" w:uiPriority="33" w:unhideWhenUsed="0" w:qFormat="1"/>
+    <w:lsdException w:name="Bibliography" w:uiPriority="37"/>
+    <w:lsdException w:name="TOC Heading" w:uiPriority="39" w:qFormat="1"/>
+  </w:latentStyles>
+  <w:style w:type="paragraph" w:default="1" w:styleId="Normal">
+    <w:name w:val="Normal"/>
+    <w:qFormat/>
+  </w:style>
+  <w:style w:type="character" w:default="1" w:styleId="DefaultParagraphFont">
+    <w:name w:val="Default Paragraph Font"/>
+    <w:uiPriority w:val="1"/>
+    <w:semiHidden/>
+    <w:unhideWhenUsed/>
+  </w:style>
+  <w:style w:type="table" w:default="1" w:styleId="TableNormal">
+    <w:name w:val="Normal Table"/>
+    <w:uiPriority w:val="99"/>
+    <w:semiHidden/>
+    <w:unhideWhenUsed/>
+    <w:tblPr>
+      <w:tblInd w:w="0" w:type="dxa"/>
+      <w:tblCellMar>
+        <w:top w:w="0" w:type="dxa"/>
+        <w:left w:w="108" w:type="dxa"/>
+        <w:bottom w:w="0" w:type="dxa"/>
+        <w:right w:w="108" w:type="dxa"/>
+      </w:tblCellMar>
+    </w:tblPr>
+  </w:style>
+  <w:style w:type="numbering" w:default="1" w:styleId="NoList">
+    <w:name w:val="No List"/>
+    <w:uiPriority w:val="99"/>
+    <w:semiHidden/>
+    <w:unhideWhenUsed/>
+  </w:style>
+  <w:style w:type="paragraph" w:customStyle="1" w:styleId="4025546A41214CCD953355A95F846929">
+    <w:name w:val="4025546A41214CCD953355A95F846929"/>
+    <w:rsid w:val="002402D1"/>
+  </w:style>
+  <w:style w:type="paragraph" w:customStyle="1" w:styleId="87894A1DA7034D798D02259B94D1D7CA">
+    <w:name w:val="87894A1DA7034D798D02259B94D1D7CA"/>
+    <w:rsid w:val="002402D1"/>
+  </w:style>
+  <w:style w:type="paragraph" w:customStyle="1" w:styleId="ED37860E78884BD7A1C88A8A9797E9BE">
+    <w:name w:val="ED37860E78884BD7A1C88A8A9797E9BE"/>
+    <w:rsid w:val="002402D1"/>
+  </w:style>
+  <w:style w:type="paragraph" w:customStyle="1" w:styleId="91E4324A4135477CB8EF7371ED383855">
+    <w:name w:val="91E4324A4135477CB8EF7371ED383855"/>
+    <w:rsid w:val="002402D1"/>
+  </w:style>
+  <w:style w:type="paragraph" w:customStyle="1" w:styleId="7A022AC36961482CA801415EF93BC288">
+    <w:name w:val="7A022AC36961482CA801415EF93BC288"/>
+    <w:rsid w:val="002402D1"/>
+  </w:style>
+</w:styles>
+</file>
+
+<file path=word/glossary/stylesWithEffects.xml><?xml version="1.0" encoding="utf-8"?>
+<w:styles xmlns:wpc="http://schemas.microsoft.com/office/word/2010/wordprocessingCanvas" xmlns:mc="http://schemas.openxmlformats.org/markup-compatibility/2006" xmlns:o="urn:schemas-microsoft-com:office:office" xmlns:r="http://schemas.openxmlformats.org/officeDocument/2006/relationships" xmlns:m="http://schemas.openxmlformats.org/officeDocument/2006/math" xmlns:v="urn:schemas-microsoft-com:vml" xmlns:wp14="http://schemas.microsoft.com/office/word/2010/wordprocessingDrawing" xmlns:wp="http://schemas.openxmlformats.org/drawingml/2006/wordprocessingDrawing" xmlns:w10="urn:schemas-microsoft-com:office:word" xmlns:w="http://schemas.openxmlformats.org/wordprocessingml/2006/main" xmlns:w14="http://schemas.microsoft.com/office/word/2010/wordml" xmlns:wpg="http://schemas.microsoft.com/office/word/2010/wordprocessingGroup" xmlns:wpi="http://schemas.microsoft.com/office/word/2010/wordprocessingInk" xmlns:wne="http://schemas.microsoft.com/office/word/2006/wordml" xmlns:wps="http://schemas.microsoft.com/office/word/2010/wordprocessingShape" mc:Ignorable="w14 wp14">
+  <w:docDefaults>
+    <w:rPrDefault>
+      <w:rPr>
+        <w:rFonts w:asciiTheme="minorHAnsi" w:eastAsiaTheme="minorEastAsia" w:hAnsiTheme="minorHAnsi" w:cstheme="minorBidi"/>
+        <w:sz w:val="22"/>
+        <w:szCs w:val="22"/>
+        <w:lang w:val="en-GB" w:eastAsia="zh-CN" w:bidi="ar-SA"/>
+      </w:rPr>
+    </w:rPrDefault>
+    <w:pPrDefault>
+      <w:pPr>
+        <w:spacing w:after="200" w:line="276" w:lineRule="auto"/>
+      </w:pPr>
+    </w:pPrDefault>
+  </w:docDefaults>
+  <w:latentStyles w:defLockedState="0" w:defUIPriority="99" w:defSemiHidden="1" w:defUnhideWhenUsed="1" w:defQFormat="0" w:count="267">
+    <w:lsdException w:name="Normal" w:semiHidden="0" w:uiPriority="0" w:unhideWhenUsed="0" w:qFormat="1"/>
+    <w:lsdException w:name="heading 1" w:semiHidden="0" w:uiPriority="9" w:unhideWhenUsed="0" w:qFormat="1"/>
+    <w:lsdException w:name="heading 2" w:uiPriority="9" w:qFormat="1"/>
+    <w:lsdException w:name="heading 3" w:uiPriority="9" w:qFormat="1"/>
+    <w:lsdException w:name="heading 4" w:uiPriority="9" w:qFormat="1"/>
+    <w:lsdException w:name="heading 5" w:uiPriority="9" w:qFormat="1"/>
+    <w:lsdException w:name="heading 6" w:uiPriority="9" w:qFormat="1"/>
+    <w:lsdException w:name="heading 7" w:uiPriority="9" w:qFormat="1"/>
+    <w:lsdException w:name="heading 8" w:uiPriority="9" w:qFormat="1"/>
+    <w:lsdException w:name="heading 9" w:uiPriority="9" w:qFormat="1"/>
+    <w:lsdException w:name="toc 1" w:uiPriority="39"/>
+    <w:lsdException w:name="toc 2" w:uiPriority="39"/>
+    <w:lsdException w:name="toc 3" w:uiPriority="39"/>
+    <w:lsdException w:name="toc 4" w:uiPriority="39"/>
+    <w:lsdException w:name="toc 5" w:uiPriority="39"/>
+    <w:lsdException w:name="toc 6" w:uiPriority="39"/>
+    <w:lsdException w:name="toc 7" w:uiPriority="39"/>
+    <w:lsdException w:name="toc 8" w:uiPriority="39"/>
+    <w:lsdException w:name="toc 9" w:uiPriority="39"/>
+    <w:lsdException w:name="caption" w:uiPriority="35" w:qFormat="1"/>
+    <w:lsdException w:name="Title" w:semiHidden="0" w:uiPriority="10" w:unhideWhenUsed="0" w:qFormat="1"/>
+    <w:lsdException w:name="Default Paragraph Font" w:uiPriority="1"/>
+    <w:lsdException w:name="Subtitle" w:semiHidden="0" w:uiPriority="11" w:unhideWhenUsed="0" w:qFormat="1"/>
+    <w:lsdException w:name="Strong" w:semiHidden="0" w:uiPriority="22" w:unhideWhenUsed="0" w:qFormat="1"/>
+    <w:lsdException w:name="Emphasis" w:semiHidden="0" w:uiPriority="20" w:unhideWhenUsed="0" w:qFormat="1"/>
+    <w:lsdException w:name="Table Grid" w:semiHidden="0" w:uiPriority="59" w:unhideWhenUsed="0"/>
+    <w:lsdException w:name="Placeholder Text" w:unhideWhenUsed="0"/>
+    <w:lsdException w:name="No Spacing" w:semiHidden="0" w:uiPriority="1" w:unhideWhenUsed="0" w:qFormat="1"/>
+    <w:lsdException w:name="Light Shading" w:semiHidden="0" w:uiPriority="60" w:unhideWhenUsed="0"/>
+    <w:lsdException w:name="Light List" w:semiHidden="0" w:uiPriority="61" w:unhideWhenUsed="0"/>
+    <w:lsdException w:name="Light Grid" w:semiHidden="0" w:uiPriority="62" w:unhideWhenUsed="0"/>
+    <w:lsdException w:name="Medium Shading 1" w:semiHidden="0" w:uiPriority="63" w:unhideWhenUsed="0"/>
+    <w:lsdException w:name="Medium Shading 2" w:semiHidden="0" w:uiPriority="64" w:unhideWhenUsed="0"/>
+    <w:lsdException w:name="Medium List 1" w:semiHidden="0" w:uiPriority="65" w:unhideWhenUsed="0"/>
+    <w:lsdException w:name="Medium List 2" w:semiHidden="0" w:uiPriority="66" w:unhideWhenUsed="0"/>
+    <w:lsdException w:name="Medium Grid 1" w:semiHidden="0" w:uiPriority="67" w:unhideWhenUsed="0"/>
+    <w:lsdException w:name="Medium Grid 2" w:semiHidden="0" w:uiPriority="68" w:unhideWhenUsed="0"/>
+    <w:lsdException w:name="Medium Grid 3" w:semiHidden="0" w:uiPriority="69" w:unhideWhenUsed="0"/>
+    <w:lsdException w:name="Dark List" w:semiHidden="0" w:uiPriority="70" w:unhideWhenUsed="0"/>
+    <w:lsdException w:name="Colorful Shading" w:semiHidden="0" w:uiPriority="71" w:unhideWhenUsed="0"/>
+    <w:lsdException w:name="Colorful List" w:semiHidden="0" w:uiPriority="72" w:unhideWhenUsed="0"/>
+    <w:lsdException w:name="Colorful Grid" w:semiHidden="0" w:uiPriority="73" w:unhideWhenUsed="0"/>
+    <w:lsdException w:name="Light Shading Accent 1" w:semiHidden="0" w:uiPriority="60" w:unhideWhenUsed="0"/>
+    <w:lsdException w:name="Light List Accent 1" w:semiHidden="0" w:uiPriority="61" w:unhideWhenUsed="0"/>
+    <w:lsdException w:name="Light Grid Accent 1" w:semiHidden="0" w:uiPriority="62" w:unhideWhenUsed="0"/>
+    <w:lsdException w:name="Medium Shading 1 Accent 1" w:semiHidden="0" w:uiPriority="63" w:unhideWhenUsed="0"/>
+    <w:lsdException w:name="Medium Shading 2 Accent 1" w:semiHidden="0" w:uiPriority="64" w:unhideWhenUsed="0"/>
+    <w:lsdException w:name="Medium List 1 Accent 1" w:semiHidden="0" w:uiPriority="65" w:unhideWhenUsed="0"/>
+    <w:lsdException w:name="Revision" w:unhideWhenUsed="0"/>
+    <w:lsdException w:name="List Paragraph" w:semiHidden="0" w:uiPriority="34" w:unhideWhenUsed="0" w:qFormat="1"/>
+    <w:lsdException w:name="Quote" w:semiHidden="0" w:uiPriority="29" w:unhideWhenUsed="0" w:qFormat="1"/>
+    <w:lsdException w:name="Intense Quote" w:semiHidden="0" w:uiPriority="30" w:unhideWhenUsed="0" w:qFormat="1"/>
+    <w:lsdException w:name="Medium List 2 Accent 1" w:semiHidden="0" w:uiPriority="66" w:unhideWhenUsed="0"/>
+    <w:lsdException w:name="Medium Grid 1 Accent 1" w:semiHidden="0" w:uiPriority="67" w:unhideWhenUsed="0"/>
+    <w:lsdException w:name="Medium Grid 2 Accent 1" w:semiHidden="0" w:uiPriority="68" w:unhideWhenUsed="0"/>
+    <w:lsdException w:name="Medium Grid 3 Accent 1" w:semiHidden="0" w:uiPriority="69" w:unhideWhenUsed="0"/>
+    <w:lsdException w:name="Dark List Accent 1" w:semiHidden="0" w:uiPriority="70" w:unhideWhenUsed="0"/>
+    <w:lsdException w:name="Colorful Shading Accent 1" w:semiHidden="0" w:uiPriority="71" w:unhideWhenUsed="0"/>
+    <w:lsdException w:name="Colorful List Accent 1" w:semiHidden="0" w:uiPriority="72" w:unhideWhenUsed="0"/>
+    <w:lsdException w:name="Colorful Grid Accent 1" w:semiHidden="0" w:uiPriority="73" w:unhideWhenUsed="0"/>
+    <w:lsdException w:name="Light Shading Accent 2" w:semiHidden="0" w:uiPriority="60" w:unhideWhenUsed="0"/>
+    <w:lsdException w:name="Light List Accent 2" w:semiHidden="0" w:uiPriority="61" w:unhideWhenUsed="0"/>
+    <w:lsdException w:name="Light Grid Accent 2" w:semiHidden="0" w:uiPriority="62" w:unhideWhenUsed="0"/>
+    <w:lsdException w:name="Medium Shading 1 Accent 2" w:semiHidden="0" w:uiPriority="63" w:unhideWhenUsed="0"/>
+    <w:lsdException w:name="Medium Shading 2 Accent 2" w:semiHidden="0" w:uiPriority="64" w:unhideWhenUsed="0"/>
+    <w:lsdException w:name="Medium List 1 Accent 2" w:semiHidden="0" w:uiPriority="65" w:unhideWhenUsed="0"/>
+    <w:lsdException w:name="Medium List 2 Accent 2" w:semiHidden="0" w:uiPriority="66" w:unhideWhenUsed="0"/>
+    <w:lsdException w:name="Medium Grid 1 Accent 2" w:semiHidden="0" w:uiPriority="67" w:unhideWhenUsed="0"/>
+    <w:lsdException w:name="Medium Grid 2 Accent 2" w:semiHidden="0" w:uiPriority="68" w:unhideWhenUsed="0"/>
+    <w:lsdException w:name="Medium Grid 3 Accent 2" w:semiHidden="0" w:uiPriority="69" w:unhideWhenUsed="0"/>
+    <w:lsdException w:name="Dark List Accent 2" w:semiHidden="0" w:uiPriority="70" w:unhideWhenUsed="0"/>
+    <w:lsdException w:name="Colorful Shading Accent 2" w:semiHidden="0" w:uiPriority="71" w:unhideWhenUsed="0"/>
+    <w:lsdException w:name="Colorful List Accent 2" w:semiHidden="0" w:uiPriority="72" w:unhideWhenUsed="0"/>
+    <w:lsdException w:name="Colorful Grid Accent 2" w:semiHidden="0" w:uiPriority="73" w:unhideWhenUsed="0"/>
+    <w:lsdException w:name="Light Shading Accent 3" w:semiHidden="0" w:uiPriority="60" w:unhideWhenUsed="0"/>
+    <w:lsdException w:name="Light List Accent 3" w:semiHidden="0" w:uiPriority="61" w:unhideWhenUsed="0"/>
+    <w:lsdException w:name="Light Grid Accent 3" w:semiHidden="0" w:uiPriority="62" w:unhideWhenUsed="0"/>
+    <w:lsdException w:name="Medium Shading 1 Accent 3" w:semiHidden="0" w:uiPriority="63" w:unhideWhenUsed="0"/>
+    <w:lsdException w:name="Medium Shading 2 Accent 3" w:semiHidden="0" w:uiPriority="64" w:unhideWhenUsed="0"/>
+    <w:lsdException w:name="Medium List 1 Accent 3" w:semiHidden="0" w:uiPriority="65" w:unhideWhenUsed="0"/>
+    <w:lsdException w:name="Medium List 2 Accent 3" w:semiHidden="0" w:uiPriority="66" w:unhideWhenUsed="0"/>
+    <w:lsdException w:name="Medium Grid 1 Accent 3" w:semiHidden="0" w:uiPriority="67" w:unhideWhenUsed="0"/>
+    <w:lsdException w:name="Medium Grid 2 Accent 3" w:semiHidden="0" w:uiPriority="68" w:unhideWhenUsed="0"/>
+    <w:lsdException w:name="Medium Grid 3 Accent 3" w:semiHidden="0" w:uiPriority="69" w:unhideWhenUsed="0"/>
+    <w:lsdException w:name="Dark List Accent 3" w:semiHidden="0" w:uiPriority="70" w:unhideWhenUsed="0"/>
+    <w:lsdException w:name="Colorful Shading Accent 3" w:semiHidden="0" w:uiPriority="71" w:unhideWhenUsed="0"/>
+    <w:lsdException w:name="Colorful List Accent 3" w:semiHidden="0" w:uiPriority="72" w:unhideWhenUsed="0"/>
+    <w:lsdException w:name="Colorful Grid Accent 3" w:semiHidden="0" w:uiPriority="73" w:unhideWhenUsed="0"/>
+    <w:lsdException w:name="Light Shading Accent 4" w:semiHidden="0" w:uiPriority="60" w:unhideWhenUsed="0"/>
+    <w:lsdException w:name="Light List Accent 4" w:semiHidden="0" w:uiPriority="61" w:unhideWhenUsed="0"/>
+    <w:lsdException w:name="Light Grid Accent 4" w:semiHidden="0" w:uiPriority="62" w:unhideWhenUsed="0"/>
+    <w:lsdException w:name="Medium Shading 1 Accent 4" w:semiHidden="0" w:uiPriority="63" w:unhideWhenUsed="0"/>
+    <w:lsdException w:name="Medium Shading 2 Accent 4" w:semiHidden="0" w:uiPriority="64" w:unhideWhenUsed="0"/>
+    <w:lsdException w:name="Medium List 1 Accent 4" w:semiHidden="0" w:uiPriority="65" w:unhideWhenUsed="0"/>
+    <w:lsdException w:name="Medium List 2 Accent 4" w:semiHidden="0" w:uiPriority="66" w:unhideWhenUsed="0"/>
+    <w:lsdException w:name="Medium Grid 1 Accent 4" w:semiHidden="0" w:uiPriority="67" w:unhideWhenUsed="0"/>
+    <w:lsdException w:name="Medium Grid 2 Accent 4" w:semiHidden="0" w:uiPriority="68" w:unhideWhenUsed="0"/>
+    <w:lsdException w:name="Medium Grid 3 Accent 4" w:semiHidden="0" w:uiPriority="69" w:unhideWhenUsed="0"/>
+    <w:lsdException w:name="Dark List Accent 4" w:semiHidden="0" w:uiPriority="70" w:unhideWhenUsed="0"/>
+    <w:lsdException w:name="Colorful Shading Accent 4" w:semiHidden="0" w:uiPriority="71" w:unhideWhenUsed="0"/>
+    <w:lsdException w:name="Colorful List Accent 4" w:semiHidden="0" w:uiPriority="72" w:unhideWhenUsed="0"/>
+    <w:lsdException w:name="Colorful Grid Accent 4" w:semiHidden="0" w:uiPriority="73" w:unhideWhenUsed="0"/>
+    <w:lsdException w:name="Light Shading Accent 5" w:semiHidden="0" w:uiPriority="60" w:unhideWhenUsed="0"/>
+    <w:lsdException w:name="Light List Accent 5" w:semiHidden="0" w:uiPriority="61" w:unhideWhenUsed="0"/>
+    <w:lsdException w:name="Light Grid Accent 5" w:semiHidden="0" w:uiPriority="62" w:unhideWhenUsed="0"/>
+    <w:lsdException w:name="Medium Shading 1 Accent 5" w:semiHidden="0" w:uiPriority="63" w:unhideWhenUsed="0"/>
+    <w:lsdException w:name="Medium Shading 2 Accent 5" w:semiHidden="0" w:uiPriority="64" w:unhideWhenUsed="0"/>
+    <w:lsdException w:name="Medium List 1 Accent 5" w:semiHidden="0" w:uiPriority="65" w:unhideWhenUsed="0"/>
+    <w:lsdException w:name="Medium List 2 Accent 5" w:semiHidden="0" w:uiPriority="66" w:unhideWhenUsed="0"/>
+    <w:lsdException w:name="Medium Grid 1 Accent 5" w:semiHidden="0" w:uiPriority="67" w:unhideWhenUsed="0"/>
+    <w:lsdException w:name="Medium Grid 2 Accent 5" w:semiHidden="0" w:uiPriority="68" w:unhideWhenUsed="0"/>
+    <w:lsdException w:name="Medium Grid 3 Accent 5" w:semiHidden="0" w:uiPriority="69" w:unhideWhenUsed="0"/>
+    <w:lsdException w:name="Dark List Accent 5" w:semiHidden="0" w:uiPriority="70" w:unhideWhenUsed="0"/>
+    <w:lsdException w:name="Colorful Shading Accent 5" w:semiHidden="0" w:uiPriority="71" w:unhideWhenUsed="0"/>
+    <w:lsdException w:name="Colorful List Accent 5" w:semiHidden="0" w:uiPriority="72" w:unhideWhenUsed="0"/>
+    <w:lsdException w:name="Colorful Grid Accent 5" w:semiHidden="0" w:uiPriority="73" w:unhideWhenUsed="0"/>
+    <w:lsdException w:name="Light Shading Accent 6" w:semiHidden="0" w:uiPriority="60" w:unhideWhenUsed="0"/>
+    <w:lsdException w:name="Light List Accent 6" w:semiHidden="0" w:uiPriority="61" w:unhideWhenUsed="0"/>
+    <w:lsdException w:name="Light Grid Accent 6" w:semiHidden="0" w:uiPriority="62" w:unhideWhenUsed="0"/>
+    <w:lsdException w:name="Medium Shading 1 Accent 6" w:semiHidden="0" w:uiPriority="63" w:unhideWhenUsed="0"/>
+    <w:lsdException w:name="Medium Shading 2 Accent 6" w:semiHidden="0" w:uiPriority="64" w:unhideWhenUsed="0"/>
+    <w:lsdException w:name="Medium List 1 Accent 6" w:semiHidden="0" w:uiPriority="65" w:unhideWhenUsed="0"/>
+    <w:lsdException w:name="Medium List 2 Accent 6" w:semiHidden="0" w:uiPriority="66" w:unhideWhenUsed="0"/>
+    <w:lsdException w:name="Medium Grid 1 Accent 6" w:semiHidden="0" w:uiPriority="67" w:unhideWhenUsed="0"/>
+    <w:lsdException w:name="Medium Grid 2 Accent 6" w:semiHidden="0" w:uiPriority="68" w:unhideWhenUsed="0"/>
+    <w:lsdException w:name="Medium Grid 3 Accent 6" w:semiHidden="0" w:uiPriority="69" w:unhideWhenUsed="0"/>
+    <w:lsdException w:name="Dark List Accent 6" w:semiHidden="0" w:uiPriority="70" w:unhideWhenUsed="0"/>
+    <w:lsdException w:name="Colorful Shading Accent 6" w:semiHidden="0" w:uiPriority="71" w:unhideWhenUsed="0"/>
+    <w:lsdException w:name="Colorful List Accent 6" w:semiHidden="0" w:uiPriority="72" w:unhideWhenUsed="0"/>
+    <w:lsdException w:name="Colorful Grid Accent 6" w:semiHidden="0" w:uiPriority="73" w:unhideWhenUsed="0"/>
+    <w:lsdException w:name="Subtle Emphasis" w:semiHidden="0" w:uiPriority="19" w:unhideWhenUsed="0" w:qFormat="1"/>
+    <w:lsdException w:name="Intense Emphasis" w:semiHidden="0" w:uiPriority="21" w:unhideWhenUsed="0" w:qFormat="1"/>
+    <w:lsdException w:name="Subtle Reference" w:semiHidden="0" w:uiPriority="31" w:unhideWhenUsed="0" w:qFormat="1"/>
+    <w:lsdException w:name="Intense Reference" w:semiHidden="0" w:uiPriority="32" w:unhideWhenUsed="0" w:qFormat="1"/>
+    <w:lsdException w:name="Book Title" w:semiHidden="0" w:uiPriority="33" w:unhideWhenUsed="0" w:qFormat="1"/>
+    <w:lsdException w:name="Bibliography" w:uiPriority="37"/>
+    <w:lsdException w:name="TOC Heading" w:uiPriority="39" w:qFormat="1"/>
+  </w:latentStyles>
+  <w:style w:type="paragraph" w:default="1" w:styleId="Normal">
+    <w:name w:val="Normal"/>
+    <w:qFormat/>
+  </w:style>
+  <w:style w:type="character" w:default="1" w:styleId="DefaultParagraphFont">
+    <w:name w:val="Default Paragraph Font"/>
+    <w:uiPriority w:val="1"/>
+    <w:semiHidden/>
+    <w:unhideWhenUsed/>
+  </w:style>
+  <w:style w:type="table" w:default="1" w:styleId="TableNormal">
+    <w:name w:val="Normal Table"/>
+    <w:uiPriority w:val="99"/>
+    <w:semiHidden/>
+    <w:unhideWhenUsed/>
+    <w:tblPr>
+      <w:tblInd w:w="0" w:type="dxa"/>
+      <w:tblCellMar>
+        <w:top w:w="0" w:type="dxa"/>
+        <w:left w:w="108" w:type="dxa"/>
+        <w:bottom w:w="0" w:type="dxa"/>
+        <w:right w:w="108" w:type="dxa"/>
+      </w:tblCellMar>
+    </w:tblPr>
+  </w:style>
+  <w:style w:type="numbering" w:default="1" w:styleId="NoList">
+    <w:name w:val="No List"/>
+    <w:uiPriority w:val="99"/>
+    <w:semiHidden/>
+    <w:unhideWhenUsed/>
+  </w:style>
+  <w:style w:type="paragraph" w:customStyle="1" w:styleId="4025546A41214CCD953355A95F846929">
+    <w:name w:val="4025546A41214CCD953355A95F846929"/>
+    <w:rsid w:val="002402D1"/>
+  </w:style>
+  <w:style w:type="paragraph" w:customStyle="1" w:styleId="87894A1DA7034D798D02259B94D1D7CA">
+    <w:name w:val="87894A1DA7034D798D02259B94D1D7CA"/>
+    <w:rsid w:val="002402D1"/>
+  </w:style>
+  <w:style w:type="paragraph" w:customStyle="1" w:styleId="ED37860E78884BD7A1C88A8A9797E9BE">
+    <w:name w:val="ED37860E78884BD7A1C88A8A9797E9BE"/>
+    <w:rsid w:val="002402D1"/>
+  </w:style>
+  <w:style w:type="paragraph" w:customStyle="1" w:styleId="91E4324A4135477CB8EF7371ED383855">
+    <w:name w:val="91E4324A4135477CB8EF7371ED383855"/>
+    <w:rsid w:val="002402D1"/>
+  </w:style>
+  <w:style w:type="paragraph" w:customStyle="1" w:styleId="7A022AC36961482CA801415EF93BC288">
+    <w:name w:val="7A022AC36961482CA801415EF93BC288"/>
+    <w:rsid w:val="002402D1"/>
+  </w:style>
+</w:styles>
+</file>
+
+<file path=word/glossary/webSettings.xml><?xml version="1.0" encoding="utf-8"?>
+<w:webSettings xmlns:mc="http://schemas.openxmlformats.org/markup-compatibility/2006" xmlns:r="http://schemas.openxmlformats.org/officeDocument/2006/relationships" xmlns:w="http://schemas.openxmlformats.org/wordprocessingml/2006/main" xmlns:w14="http://schemas.microsoft.com/office/word/2010/wordml" mc:Ignorable="w14">
+  <w:optimizeForBrowser/>
+  <w:allowPNG/>
+</w:webSettings>
 </file>
 
 <file path=word/theme/theme1.xml><?xml version="1.0" encoding="utf-8"?>
@@ -2992,7 +5177,7 @@
 </file>
 
 <file path=customXml/itemProps1.xml><?xml version="1.0" encoding="utf-8"?>
-<ds:datastoreItem xmlns:ds="http://schemas.openxmlformats.org/officeDocument/2006/customXml" ds:itemID="{BB467C36-FFCB-4F91-8050-E9BD5B31BC80}">
+<ds:datastoreItem xmlns:ds="http://schemas.openxmlformats.org/officeDocument/2006/customXml" ds:itemID="{80706F7F-9FBC-48B5-9212-1F35F07E0C27}">
   <ds:schemaRefs>
     <ds:schemaRef ds:uri="http://schemas.openxmlformats.org/officeDocument/2006/bibliography"/>
   </ds:schemaRefs>

</xml_diff>